<commit_message>
Se pobla los datos de la bd con datos de prueba para ejecutar la consultas sql
</commit_message>
<xml_diff>
--- a/Evidencia Reto.docx
+++ b/Evidencia Reto.docx
@@ -18,6 +18,902 @@
         <w:t>Reto BD</w:t>
       </w:r>
     </w:p>
+    <w:sdt>
+      <w:sdtPr>
+        <w:id w:val="-163314859"/>
+        <w:docPartObj>
+          <w:docPartGallery w:val="Table of Contents"/>
+          <w:docPartUnique/>
+        </w:docPartObj>
+      </w:sdtPr>
+      <w:sdtEndPr>
+        <w:rPr>
+          <w:rFonts w:asciiTheme="minorHAnsi" w:eastAsiaTheme="minorHAnsi" w:hAnsiTheme="minorHAnsi" w:cstheme="minorBidi"/>
+          <w:b/>
+          <w:bCs/>
+          <w:noProof/>
+          <w:color w:val="auto"/>
+          <w:sz w:val="22"/>
+          <w:szCs w:val="22"/>
+          <w:lang w:val="es-CO"/>
+        </w:rPr>
+      </w:sdtEndPr>
+      <w:sdtContent>
+        <w:p>
+          <w:pPr>
+            <w:pStyle w:val="TOCHeading"/>
+          </w:pPr>
+          <w:r>
+            <w:t>Contents</w:t>
+          </w:r>
+        </w:p>
+        <w:p>
+          <w:pPr>
+            <w:pStyle w:val="TOC2"/>
+            <w:tabs>
+              <w:tab w:val="right" w:leader="dot" w:pos="8828"/>
+            </w:tabs>
+            <w:rPr>
+              <w:noProof/>
+            </w:rPr>
+          </w:pPr>
+          <w:r>
+            <w:fldChar w:fldCharType="begin"/>
+          </w:r>
+          <w:r>
+            <w:instrText xml:space="preserve"> TOC \o "1-3" \h \z \u </w:instrText>
+          </w:r>
+          <w:r>
+            <w:fldChar w:fldCharType="separate"/>
+          </w:r>
+          <w:hyperlink w:anchor="_Toc127523272" w:history="1">
+            <w:r>
+              <w:rPr>
+                <w:rStyle w:val="Hyperlink"/>
+                <w:rFonts w:eastAsia="Times New Roman"/>
+                <w:noProof/>
+                <w:lang w:eastAsia="es-CO"/>
+              </w:rPr>
+              <w:t>Reto asignado: Reto 1</w:t>
+            </w:r>
+            <w:r>
+              <w:rPr>
+                <w:noProof/>
+                <w:webHidden/>
+              </w:rPr>
+              <w:tab/>
+            </w:r>
+            <w:r>
+              <w:rPr>
+                <w:noProof/>
+                <w:webHidden/>
+              </w:rPr>
+              <w:fldChar w:fldCharType="begin"/>
+            </w:r>
+            <w:r>
+              <w:rPr>
+                <w:noProof/>
+                <w:webHidden/>
+              </w:rPr>
+              <w:instrText xml:space="preserve"> PAGEREF _Toc127523272 \h </w:instrText>
+            </w:r>
+            <w:r>
+              <w:rPr>
+                <w:noProof/>
+                <w:webHidden/>
+              </w:rPr>
+            </w:r>
+            <w:r>
+              <w:rPr>
+                <w:noProof/>
+                <w:webHidden/>
+              </w:rPr>
+              <w:fldChar w:fldCharType="separate"/>
+            </w:r>
+            <w:r>
+              <w:rPr>
+                <w:noProof/>
+                <w:webHidden/>
+              </w:rPr>
+              <w:t>1</w:t>
+            </w:r>
+            <w:r>
+              <w:rPr>
+                <w:noProof/>
+                <w:webHidden/>
+              </w:rPr>
+              <w:fldChar w:fldCharType="end"/>
+            </w:r>
+          </w:hyperlink>
+        </w:p>
+        <w:p>
+          <w:pPr>
+            <w:pStyle w:val="TOC2"/>
+            <w:tabs>
+              <w:tab w:val="right" w:leader="dot" w:pos="8828"/>
+            </w:tabs>
+            <w:rPr>
+              <w:noProof/>
+            </w:rPr>
+          </w:pPr>
+          <w:hyperlink w:anchor="_Toc127523273" w:history="1">
+            <w:r>
+              <w:rPr>
+                <w:rStyle w:val="Hyperlink"/>
+                <w:rFonts w:eastAsia="Times New Roman"/>
+                <w:noProof/>
+                <w:lang w:eastAsia="es-CO"/>
+              </w:rPr>
+              <w:t>Realizar el modelo E-R</w:t>
+            </w:r>
+            <w:r>
+              <w:rPr>
+                <w:noProof/>
+                <w:webHidden/>
+              </w:rPr>
+              <w:tab/>
+            </w:r>
+            <w:r>
+              <w:rPr>
+                <w:noProof/>
+                <w:webHidden/>
+              </w:rPr>
+              <w:fldChar w:fldCharType="begin"/>
+            </w:r>
+            <w:r>
+              <w:rPr>
+                <w:noProof/>
+                <w:webHidden/>
+              </w:rPr>
+              <w:instrText xml:space="preserve"> PAGEREF _Toc127523273 \h </w:instrText>
+            </w:r>
+            <w:r>
+              <w:rPr>
+                <w:noProof/>
+                <w:webHidden/>
+              </w:rPr>
+            </w:r>
+            <w:r>
+              <w:rPr>
+                <w:noProof/>
+                <w:webHidden/>
+              </w:rPr>
+              <w:fldChar w:fldCharType="separate"/>
+            </w:r>
+            <w:r>
+              <w:rPr>
+                <w:noProof/>
+                <w:webHidden/>
+              </w:rPr>
+              <w:t>1</w:t>
+            </w:r>
+            <w:r>
+              <w:rPr>
+                <w:noProof/>
+                <w:webHidden/>
+              </w:rPr>
+              <w:fldChar w:fldCharType="end"/>
+            </w:r>
+          </w:hyperlink>
+        </w:p>
+        <w:p>
+          <w:pPr>
+            <w:pStyle w:val="TOC2"/>
+            <w:tabs>
+              <w:tab w:val="right" w:leader="dot" w:pos="8828"/>
+            </w:tabs>
+            <w:rPr>
+              <w:noProof/>
+            </w:rPr>
+          </w:pPr>
+          <w:hyperlink w:anchor="_Toc127523274" w:history="1">
+            <w:r>
+              <w:rPr>
+                <w:rStyle w:val="Hyperlink"/>
+                <w:rFonts w:eastAsia="Times New Roman"/>
+                <w:noProof/>
+                <w:lang w:eastAsia="es-CO"/>
+              </w:rPr>
+              <w:t>Realizar el modelo relacional</w:t>
+            </w:r>
+            <w:r>
+              <w:rPr>
+                <w:noProof/>
+                <w:webHidden/>
+              </w:rPr>
+              <w:tab/>
+            </w:r>
+            <w:r>
+              <w:rPr>
+                <w:noProof/>
+                <w:webHidden/>
+              </w:rPr>
+              <w:fldChar w:fldCharType="begin"/>
+            </w:r>
+            <w:r>
+              <w:rPr>
+                <w:noProof/>
+                <w:webHidden/>
+              </w:rPr>
+              <w:instrText xml:space="preserve"> PAGEREF _Toc127523274 \h </w:instrText>
+            </w:r>
+            <w:r>
+              <w:rPr>
+                <w:noProof/>
+                <w:webHidden/>
+              </w:rPr>
+            </w:r>
+            <w:r>
+              <w:rPr>
+                <w:noProof/>
+                <w:webHidden/>
+              </w:rPr>
+              <w:fldChar w:fldCharType="separate"/>
+            </w:r>
+            <w:r>
+              <w:rPr>
+                <w:noProof/>
+                <w:webHidden/>
+              </w:rPr>
+              <w:t>3</w:t>
+            </w:r>
+            <w:r>
+              <w:rPr>
+                <w:noProof/>
+                <w:webHidden/>
+              </w:rPr>
+              <w:fldChar w:fldCharType="end"/>
+            </w:r>
+          </w:hyperlink>
+        </w:p>
+        <w:p>
+          <w:pPr>
+            <w:pStyle w:val="TOC2"/>
+            <w:tabs>
+              <w:tab w:val="right" w:leader="dot" w:pos="8828"/>
+            </w:tabs>
+            <w:rPr>
+              <w:noProof/>
+            </w:rPr>
+          </w:pPr>
+          <w:hyperlink w:anchor="_Toc127523275" w:history="1">
+            <w:r>
+              <w:rPr>
+                <w:rStyle w:val="Hyperlink"/>
+                <w:rFonts w:eastAsia="Times New Roman"/>
+                <w:noProof/>
+                <w:lang w:eastAsia="es-CO"/>
+              </w:rPr>
+              <w:t>Normalizar correctamente</w:t>
+            </w:r>
+            <w:r>
+              <w:rPr>
+                <w:noProof/>
+                <w:webHidden/>
+              </w:rPr>
+              <w:tab/>
+            </w:r>
+            <w:r>
+              <w:rPr>
+                <w:noProof/>
+                <w:webHidden/>
+              </w:rPr>
+              <w:fldChar w:fldCharType="begin"/>
+            </w:r>
+            <w:r>
+              <w:rPr>
+                <w:noProof/>
+                <w:webHidden/>
+              </w:rPr>
+              <w:instrText xml:space="preserve"> PAGEREF _Toc127523275 \h </w:instrText>
+            </w:r>
+            <w:r>
+              <w:rPr>
+                <w:noProof/>
+                <w:webHidden/>
+              </w:rPr>
+            </w:r>
+            <w:r>
+              <w:rPr>
+                <w:noProof/>
+                <w:webHidden/>
+              </w:rPr>
+              <w:fldChar w:fldCharType="separate"/>
+            </w:r>
+            <w:r>
+              <w:rPr>
+                <w:noProof/>
+                <w:webHidden/>
+              </w:rPr>
+              <w:t>5</w:t>
+            </w:r>
+            <w:r>
+              <w:rPr>
+                <w:noProof/>
+                <w:webHidden/>
+              </w:rPr>
+              <w:fldChar w:fldCharType="end"/>
+            </w:r>
+          </w:hyperlink>
+        </w:p>
+        <w:p>
+          <w:pPr>
+            <w:pStyle w:val="TOC2"/>
+            <w:tabs>
+              <w:tab w:val="right" w:leader="dot" w:pos="8828"/>
+            </w:tabs>
+            <w:rPr>
+              <w:noProof/>
+            </w:rPr>
+          </w:pPr>
+          <w:hyperlink w:anchor="_Toc127523276" w:history="1">
+            <w:r>
+              <w:rPr>
+                <w:rStyle w:val="Hyperlink"/>
+                <w:rFonts w:eastAsia="Times New Roman"/>
+                <w:noProof/>
+                <w:lang w:eastAsia="es-CO"/>
+              </w:rPr>
+              <w:t>Escribir con sentencias SQL toda la definición de la base de datos.</w:t>
+            </w:r>
+            <w:r>
+              <w:rPr>
+                <w:noProof/>
+                <w:webHidden/>
+              </w:rPr>
+              <w:tab/>
+            </w:r>
+            <w:r>
+              <w:rPr>
+                <w:noProof/>
+                <w:webHidden/>
+              </w:rPr>
+              <w:fldChar w:fldCharType="begin"/>
+            </w:r>
+            <w:r>
+              <w:rPr>
+                <w:noProof/>
+                <w:webHidden/>
+              </w:rPr>
+              <w:instrText xml:space="preserve"> PAGEREF _Toc127523276 \h </w:instrText>
+            </w:r>
+            <w:r>
+              <w:rPr>
+                <w:noProof/>
+                <w:webHidden/>
+              </w:rPr>
+            </w:r>
+            <w:r>
+              <w:rPr>
+                <w:noProof/>
+                <w:webHidden/>
+              </w:rPr>
+              <w:fldChar w:fldCharType="separate"/>
+            </w:r>
+            <w:r>
+              <w:rPr>
+                <w:noProof/>
+                <w:webHidden/>
+              </w:rPr>
+              <w:t>6</w:t>
+            </w:r>
+            <w:r>
+              <w:rPr>
+                <w:noProof/>
+                <w:webHidden/>
+              </w:rPr>
+              <w:fldChar w:fldCharType="end"/>
+            </w:r>
+          </w:hyperlink>
+        </w:p>
+        <w:p>
+          <w:pPr>
+            <w:pStyle w:val="TOC2"/>
+            <w:tabs>
+              <w:tab w:val="right" w:leader="dot" w:pos="8828"/>
+            </w:tabs>
+            <w:rPr>
+              <w:noProof/>
+            </w:rPr>
+          </w:pPr>
+          <w:hyperlink w:anchor="_Toc127523277" w:history="1">
+            <w:r>
+              <w:rPr>
+                <w:rStyle w:val="Hyperlink"/>
+                <w:noProof/>
+                <w:lang w:eastAsia="es-CO"/>
+              </w:rPr>
+              <w:t>Consultas</w:t>
+            </w:r>
+            <w:r>
+              <w:rPr>
+                <w:noProof/>
+                <w:webHidden/>
+              </w:rPr>
+              <w:tab/>
+            </w:r>
+            <w:r>
+              <w:rPr>
+                <w:noProof/>
+                <w:webHidden/>
+              </w:rPr>
+              <w:fldChar w:fldCharType="begin"/>
+            </w:r>
+            <w:r>
+              <w:rPr>
+                <w:noProof/>
+                <w:webHidden/>
+              </w:rPr>
+              <w:instrText xml:space="preserve"> PAGEREF _Toc127523277 \h </w:instrText>
+            </w:r>
+            <w:r>
+              <w:rPr>
+                <w:noProof/>
+                <w:webHidden/>
+              </w:rPr>
+            </w:r>
+            <w:r>
+              <w:rPr>
+                <w:noProof/>
+                <w:webHidden/>
+              </w:rPr>
+              <w:fldChar w:fldCharType="separate"/>
+            </w:r>
+            <w:r>
+              <w:rPr>
+                <w:noProof/>
+                <w:webHidden/>
+              </w:rPr>
+              <w:t>9</w:t>
+            </w:r>
+            <w:r>
+              <w:rPr>
+                <w:noProof/>
+                <w:webHidden/>
+              </w:rPr>
+              <w:fldChar w:fldCharType="end"/>
+            </w:r>
+          </w:hyperlink>
+        </w:p>
+        <w:p>
+          <w:pPr>
+            <w:pStyle w:val="TOC2"/>
+            <w:tabs>
+              <w:tab w:val="right" w:leader="dot" w:pos="8828"/>
+            </w:tabs>
+            <w:rPr>
+              <w:noProof/>
+            </w:rPr>
+          </w:pPr>
+          <w:hyperlink w:anchor="_Toc127523278" w:history="1">
+            <w:r>
+              <w:rPr>
+                <w:rStyle w:val="Hyperlink"/>
+                <w:rFonts w:eastAsia="Times New Roman"/>
+                <w:noProof/>
+                <w:lang w:eastAsia="es-CO"/>
+              </w:rPr>
+              <w:t>Generar de 4 a 6 vistas donde se evidencie lo más importante de cada ejercicio (haga una selección muy responsable de la información realmente importante según el contexto).</w:t>
+            </w:r>
+            <w:r>
+              <w:rPr>
+                <w:noProof/>
+                <w:webHidden/>
+              </w:rPr>
+              <w:tab/>
+            </w:r>
+            <w:r>
+              <w:rPr>
+                <w:noProof/>
+                <w:webHidden/>
+              </w:rPr>
+              <w:fldChar w:fldCharType="begin"/>
+            </w:r>
+            <w:r>
+              <w:rPr>
+                <w:noProof/>
+                <w:webHidden/>
+              </w:rPr>
+              <w:instrText xml:space="preserve"> PAGEREF _Toc127523278 \h </w:instrText>
+            </w:r>
+            <w:r>
+              <w:rPr>
+                <w:noProof/>
+                <w:webHidden/>
+              </w:rPr>
+            </w:r>
+            <w:r>
+              <w:rPr>
+                <w:noProof/>
+                <w:webHidden/>
+              </w:rPr>
+              <w:fldChar w:fldCharType="separate"/>
+            </w:r>
+            <w:r>
+              <w:rPr>
+                <w:noProof/>
+                <w:webHidden/>
+              </w:rPr>
+              <w:t>12</w:t>
+            </w:r>
+            <w:r>
+              <w:rPr>
+                <w:noProof/>
+                <w:webHidden/>
+              </w:rPr>
+              <w:fldChar w:fldCharType="end"/>
+            </w:r>
+          </w:hyperlink>
+        </w:p>
+        <w:p>
+          <w:pPr>
+            <w:pStyle w:val="TOC2"/>
+            <w:tabs>
+              <w:tab w:val="right" w:leader="dot" w:pos="8828"/>
+            </w:tabs>
+            <w:rPr>
+              <w:noProof/>
+            </w:rPr>
+          </w:pPr>
+          <w:hyperlink w:anchor="_Toc127523279" w:history="1">
+            <w:r>
+              <w:rPr>
+                <w:rStyle w:val="Hyperlink"/>
+                <w:rFonts w:eastAsia="Times New Roman"/>
+                <w:noProof/>
+                <w:lang w:eastAsia="es-CO"/>
+              </w:rPr>
+              <w:t>Generar al menos 4 procedimientos almacenados.</w:t>
+            </w:r>
+            <w:r>
+              <w:rPr>
+                <w:noProof/>
+                <w:webHidden/>
+              </w:rPr>
+              <w:tab/>
+            </w:r>
+            <w:r>
+              <w:rPr>
+                <w:noProof/>
+                <w:webHidden/>
+              </w:rPr>
+              <w:fldChar w:fldCharType="begin"/>
+            </w:r>
+            <w:r>
+              <w:rPr>
+                <w:noProof/>
+                <w:webHidden/>
+              </w:rPr>
+              <w:instrText xml:space="preserve"> PAGEREF _Toc127523279 \h </w:instrText>
+            </w:r>
+            <w:r>
+              <w:rPr>
+                <w:noProof/>
+                <w:webHidden/>
+              </w:rPr>
+            </w:r>
+            <w:r>
+              <w:rPr>
+                <w:noProof/>
+                <w:webHidden/>
+              </w:rPr>
+              <w:fldChar w:fldCharType="separate"/>
+            </w:r>
+            <w:r>
+              <w:rPr>
+                <w:noProof/>
+                <w:webHidden/>
+              </w:rPr>
+              <w:t>12</w:t>
+            </w:r>
+            <w:r>
+              <w:rPr>
+                <w:noProof/>
+                <w:webHidden/>
+              </w:rPr>
+              <w:fldChar w:fldCharType="end"/>
+            </w:r>
+          </w:hyperlink>
+        </w:p>
+        <w:p>
+          <w:pPr>
+            <w:pStyle w:val="TOC2"/>
+            <w:tabs>
+              <w:tab w:val="right" w:leader="dot" w:pos="8828"/>
+            </w:tabs>
+            <w:rPr>
+              <w:noProof/>
+            </w:rPr>
+          </w:pPr>
+          <w:hyperlink w:anchor="_Toc127523280" w:history="1">
+            <w:r>
+              <w:rPr>
+                <w:rStyle w:val="Hyperlink"/>
+                <w:rFonts w:eastAsia="Times New Roman"/>
+                <w:noProof/>
+                <w:lang w:eastAsia="es-CO"/>
+              </w:rPr>
+              <w:t>Generar al menos 4 triggers</w:t>
+            </w:r>
+            <w:r>
+              <w:rPr>
+                <w:noProof/>
+                <w:webHidden/>
+              </w:rPr>
+              <w:tab/>
+            </w:r>
+            <w:r>
+              <w:rPr>
+                <w:noProof/>
+                <w:webHidden/>
+              </w:rPr>
+              <w:fldChar w:fldCharType="begin"/>
+            </w:r>
+            <w:r>
+              <w:rPr>
+                <w:noProof/>
+                <w:webHidden/>
+              </w:rPr>
+              <w:instrText xml:space="preserve"> PAGEREF _Toc127523280 \h </w:instrText>
+            </w:r>
+            <w:r>
+              <w:rPr>
+                <w:noProof/>
+                <w:webHidden/>
+              </w:rPr>
+            </w:r>
+            <w:r>
+              <w:rPr>
+                <w:noProof/>
+                <w:webHidden/>
+              </w:rPr>
+              <w:fldChar w:fldCharType="separate"/>
+            </w:r>
+            <w:r>
+              <w:rPr>
+                <w:noProof/>
+                <w:webHidden/>
+              </w:rPr>
+              <w:t>12</w:t>
+            </w:r>
+            <w:r>
+              <w:rPr>
+                <w:noProof/>
+                <w:webHidden/>
+              </w:rPr>
+              <w:fldChar w:fldCharType="end"/>
+            </w:r>
+          </w:hyperlink>
+        </w:p>
+        <w:p>
+          <w:pPr>
+            <w:pStyle w:val="TOC2"/>
+            <w:tabs>
+              <w:tab w:val="right" w:leader="dot" w:pos="8828"/>
+            </w:tabs>
+            <w:rPr>
+              <w:noProof/>
+            </w:rPr>
+          </w:pPr>
+          <w:hyperlink w:anchor="_Toc127523281" w:history="1">
+            <w:r>
+              <w:rPr>
+                <w:rStyle w:val="Hyperlink"/>
+                <w:rFonts w:eastAsia="Times New Roman"/>
+                <w:noProof/>
+                <w:lang w:eastAsia="es-CO"/>
+              </w:rPr>
+              <w:t>Poblar la base de datos (50 registros por tabla) utilizando una conexión desde Java.</w:t>
+            </w:r>
+            <w:r>
+              <w:rPr>
+                <w:noProof/>
+                <w:webHidden/>
+              </w:rPr>
+              <w:tab/>
+            </w:r>
+            <w:r>
+              <w:rPr>
+                <w:noProof/>
+                <w:webHidden/>
+              </w:rPr>
+              <w:fldChar w:fldCharType="begin"/>
+            </w:r>
+            <w:r>
+              <w:rPr>
+                <w:noProof/>
+                <w:webHidden/>
+              </w:rPr>
+              <w:instrText xml:space="preserve"> PAGEREF _Toc127523281 \h </w:instrText>
+            </w:r>
+            <w:r>
+              <w:rPr>
+                <w:noProof/>
+                <w:webHidden/>
+              </w:rPr>
+            </w:r>
+            <w:r>
+              <w:rPr>
+                <w:noProof/>
+                <w:webHidden/>
+              </w:rPr>
+              <w:fldChar w:fldCharType="separate"/>
+            </w:r>
+            <w:r>
+              <w:rPr>
+                <w:noProof/>
+                <w:webHidden/>
+              </w:rPr>
+              <w:t>12</w:t>
+            </w:r>
+            <w:r>
+              <w:rPr>
+                <w:noProof/>
+                <w:webHidden/>
+              </w:rPr>
+              <w:fldChar w:fldCharType="end"/>
+            </w:r>
+          </w:hyperlink>
+        </w:p>
+        <w:p>
+          <w:pPr>
+            <w:pStyle w:val="TOC2"/>
+            <w:tabs>
+              <w:tab w:val="right" w:leader="dot" w:pos="8828"/>
+            </w:tabs>
+            <w:rPr>
+              <w:noProof/>
+            </w:rPr>
+          </w:pPr>
+          <w:hyperlink w:anchor="_Toc127523282" w:history="1">
+            <w:r>
+              <w:rPr>
+                <w:rStyle w:val="Hyperlink"/>
+                <w:rFonts w:eastAsia="Times New Roman"/>
+                <w:noProof/>
+                <w:lang w:eastAsia="es-CO"/>
+              </w:rPr>
+              <w:t>Al terminar el ejercicio responda ¿ Está conforme con el resultado obtenido según el contexto o cree que hubiera obtenido un mejor resultado con una base de datos no relacional?</w:t>
+            </w:r>
+            <w:r>
+              <w:rPr>
+                <w:noProof/>
+                <w:webHidden/>
+              </w:rPr>
+              <w:tab/>
+            </w:r>
+            <w:r>
+              <w:rPr>
+                <w:noProof/>
+                <w:webHidden/>
+              </w:rPr>
+              <w:fldChar w:fldCharType="begin"/>
+            </w:r>
+            <w:r>
+              <w:rPr>
+                <w:noProof/>
+                <w:webHidden/>
+              </w:rPr>
+              <w:instrText xml:space="preserve"> PAGEREF _Toc127523282 \h </w:instrText>
+            </w:r>
+            <w:r>
+              <w:rPr>
+                <w:noProof/>
+                <w:webHidden/>
+              </w:rPr>
+            </w:r>
+            <w:r>
+              <w:rPr>
+                <w:noProof/>
+                <w:webHidden/>
+              </w:rPr>
+              <w:fldChar w:fldCharType="separate"/>
+            </w:r>
+            <w:r>
+              <w:rPr>
+                <w:noProof/>
+                <w:webHidden/>
+              </w:rPr>
+              <w:t>12</w:t>
+            </w:r>
+            <w:r>
+              <w:rPr>
+                <w:noProof/>
+                <w:webHidden/>
+              </w:rPr>
+              <w:fldChar w:fldCharType="end"/>
+            </w:r>
+          </w:hyperlink>
+        </w:p>
+        <w:p>
+          <w:pPr>
+            <w:pStyle w:val="TOC2"/>
+            <w:tabs>
+              <w:tab w:val="right" w:leader="dot" w:pos="8828"/>
+            </w:tabs>
+            <w:rPr>
+              <w:noProof/>
+            </w:rPr>
+          </w:pPr>
+          <w:hyperlink w:anchor="_Toc127523283" w:history="1">
+            <w:r>
+              <w:rPr>
+                <w:rStyle w:val="Hyperlink"/>
+                <w:rFonts w:eastAsia="Times New Roman"/>
+                <w:noProof/>
+                <w:lang w:eastAsia="es-CO"/>
+              </w:rPr>
+              <w:t>documente muy bien su proceso (paso a paso) en un archivo PDF escriba todas las aclaraciónes o especificaciones necesarias para realizar el ejercicio.</w:t>
+            </w:r>
+            <w:r>
+              <w:rPr>
+                <w:noProof/>
+                <w:webHidden/>
+              </w:rPr>
+              <w:tab/>
+            </w:r>
+            <w:r>
+              <w:rPr>
+                <w:noProof/>
+                <w:webHidden/>
+              </w:rPr>
+              <w:fldChar w:fldCharType="begin"/>
+            </w:r>
+            <w:r>
+              <w:rPr>
+                <w:noProof/>
+                <w:webHidden/>
+              </w:rPr>
+              <w:instrText xml:space="preserve"> PAGEREF _Toc127523283 \h </w:instrText>
+            </w:r>
+            <w:r>
+              <w:rPr>
+                <w:noProof/>
+                <w:webHidden/>
+              </w:rPr>
+            </w:r>
+            <w:r>
+              <w:rPr>
+                <w:noProof/>
+                <w:webHidden/>
+              </w:rPr>
+              <w:fldChar w:fldCharType="separate"/>
+            </w:r>
+            <w:r>
+              <w:rPr>
+                <w:noProof/>
+                <w:webHidden/>
+              </w:rPr>
+              <w:t>12</w:t>
+            </w:r>
+            <w:r>
+              <w:rPr>
+                <w:noProof/>
+                <w:webHidden/>
+              </w:rPr>
+              <w:fldChar w:fldCharType="end"/>
+            </w:r>
+          </w:hyperlink>
+        </w:p>
+        <w:p>
+          <w:r>
+            <w:rPr>
+              <w:b/>
+              <w:bCs/>
+              <w:noProof/>
+            </w:rPr>
+            <w:fldChar w:fldCharType="end"/>
+          </w:r>
+        </w:p>
+      </w:sdtContent>
+    </w:sdt>
+    <w:p>
+      <w:pPr>
+        <w:rPr>
+          <w:lang w:eastAsia="es-CO"/>
+        </w:rPr>
+      </w:pPr>
+    </w:p>
     <w:p>
       <w:pPr>
         <w:pStyle w:val="Heading2"/>
@@ -26,6 +922,7 @@
           <w:lang w:eastAsia="es-CO"/>
         </w:rPr>
       </w:pPr>
+      <w:bookmarkStart w:id="0" w:name="_Toc127523272"/>
       <w:r>
         <w:rPr>
           <w:rFonts w:eastAsia="Times New Roman"/>
@@ -33,6 +930,7 @@
         </w:rPr>
         <w:t>Reto asignado: Reto 1</w:t>
       </w:r>
+      <w:bookmarkEnd w:id="0"/>
     </w:p>
     <w:p>
       <w:pPr>
@@ -324,6 +1222,7 @@
           <w:szCs w:val="24"/>
           <w:lang w:eastAsia="es-CO"/>
         </w:rPr>
+        <w:lastRenderedPageBreak/>
         <w:t>Proveedor: los productos vendidos deben tener una fuente.</w:t>
       </w:r>
     </w:p>
@@ -402,6 +1301,7 @@
           <w:lang w:eastAsia="es-CO"/>
         </w:rPr>
       </w:pPr>
+      <w:bookmarkStart w:id="1" w:name="_Toc127523273"/>
       <w:r>
         <w:rPr>
           <w:rFonts w:eastAsia="Times New Roman"/>
@@ -409,375 +1309,161 @@
         </w:rPr>
         <w:t>Realizar el modelo E-R</w:t>
       </w:r>
-    </w:p>
-    <w:p>
-      <w:pPr>
-        <w:pStyle w:val="ListParagraph"/>
+      <w:bookmarkEnd w:id="1"/>
+    </w:p>
+    <w:p>
+      <w:pPr>
+        <w:pStyle w:val="NoSpacing"/>
         <w:numPr>
           <w:ilvl w:val="0"/>
-          <w:numId w:val="3"/>
+          <w:numId w:val="4"/>
         </w:numPr>
-        <w:shd w:val="clear" w:color="auto" w:fill="FFFFFF"/>
-        <w:spacing w:before="60" w:after="100" w:afterAutospacing="1" w:line="240" w:lineRule="auto"/>
-        <w:rPr>
-          <w:rFonts w:ascii="Segoe UI" w:eastAsia="Times New Roman" w:hAnsi="Segoe UI" w:cs="Segoe UI"/>
-          <w:color w:val="24292F"/>
-          <w:sz w:val="24"/>
-          <w:szCs w:val="24"/>
-          <w:lang w:eastAsia="es-CO"/>
-        </w:rPr>
-      </w:pPr>
-      <w:r>
-        <w:rPr>
-          <w:rFonts w:ascii="Segoe UI" w:eastAsia="Times New Roman" w:hAnsi="Segoe UI" w:cs="Segoe UI"/>
-          <w:color w:val="24292F"/>
-          <w:sz w:val="24"/>
-          <w:szCs w:val="24"/>
-          <w:lang w:eastAsia="es-CO"/>
-        </w:rPr>
+      </w:pPr>
+      <w:r>
         <w:t xml:space="preserve">Se identificaron las siguientes entidades </w:t>
       </w:r>
     </w:p>
     <w:p>
       <w:pPr>
-        <w:pStyle w:val="ListParagraph"/>
+        <w:pStyle w:val="NoSpacing"/>
         <w:numPr>
           <w:ilvl w:val="1"/>
-          <w:numId w:val="3"/>
+          <w:numId w:val="4"/>
         </w:numPr>
-        <w:shd w:val="clear" w:color="auto" w:fill="FFFFFF"/>
-        <w:spacing w:before="60" w:after="100" w:afterAutospacing="1" w:line="240" w:lineRule="auto"/>
-        <w:rPr>
-          <w:rFonts w:ascii="Segoe UI" w:eastAsia="Times New Roman" w:hAnsi="Segoe UI" w:cs="Segoe UI"/>
-          <w:color w:val="24292F"/>
-          <w:sz w:val="24"/>
-          <w:szCs w:val="24"/>
-          <w:lang w:eastAsia="es-CO"/>
-        </w:rPr>
-      </w:pPr>
-      <w:r>
-        <w:rPr>
-          <w:rFonts w:ascii="Segoe UI" w:eastAsia="Times New Roman" w:hAnsi="Segoe UI" w:cs="Segoe UI"/>
-          <w:color w:val="24292F"/>
-          <w:sz w:val="24"/>
-          <w:szCs w:val="24"/>
-          <w:lang w:eastAsia="es-CO"/>
-        </w:rPr>
-        <w:t>Empleados</w:t>
-      </w:r>
-      <w:r>
-        <w:rPr>
-          <w:rFonts w:ascii="Segoe UI" w:eastAsia="Times New Roman" w:hAnsi="Segoe UI" w:cs="Segoe UI"/>
-          <w:color w:val="24292F"/>
-          <w:sz w:val="24"/>
-          <w:szCs w:val="24"/>
-          <w:lang w:eastAsia="es-CO"/>
-        </w:rPr>
-        <w:t>: ID, cedula, Nombre, Especialidad.</w:t>
-      </w:r>
-    </w:p>
-    <w:p>
-      <w:pPr>
-        <w:pStyle w:val="ListParagraph"/>
+      </w:pPr>
+      <w:r>
+        <w:t>Empleados: ID, cedula, Nombre, Especialidad.</w:t>
+      </w:r>
+    </w:p>
+    <w:p>
+      <w:pPr>
+        <w:pStyle w:val="NoSpacing"/>
         <w:numPr>
           <w:ilvl w:val="1"/>
-          <w:numId w:val="3"/>
+          <w:numId w:val="4"/>
         </w:numPr>
-        <w:shd w:val="clear" w:color="auto" w:fill="FFFFFF"/>
-        <w:spacing w:before="60" w:after="100" w:afterAutospacing="1" w:line="240" w:lineRule="auto"/>
-        <w:rPr>
-          <w:rFonts w:ascii="Segoe UI" w:eastAsia="Times New Roman" w:hAnsi="Segoe UI" w:cs="Segoe UI"/>
-          <w:color w:val="24292F"/>
-          <w:sz w:val="24"/>
-          <w:szCs w:val="24"/>
-          <w:lang w:eastAsia="es-CO"/>
-        </w:rPr>
-      </w:pPr>
-      <w:r>
-        <w:rPr>
-          <w:rFonts w:ascii="Segoe UI" w:eastAsia="Times New Roman" w:hAnsi="Segoe UI" w:cs="Segoe UI"/>
-          <w:color w:val="24292F"/>
-          <w:sz w:val="24"/>
-          <w:szCs w:val="24"/>
-          <w:lang w:eastAsia="es-CO"/>
-        </w:rPr>
-        <w:t xml:space="preserve">Cliente: </w:t>
-      </w:r>
-      <w:r>
+      </w:pPr>
+      <w:r>
+        <w:t>Cliente: ID, cedula, Nombre, Profesión, Teléfono, correo, edad, Dirección.</w:t>
+      </w:r>
+    </w:p>
+    <w:p>
+      <w:pPr>
+        <w:pStyle w:val="NoSpacing"/>
+        <w:numPr>
+          <w:ilvl w:val="1"/>
+          <w:numId w:val="4"/>
+        </w:numPr>
+      </w:pPr>
+      <w:r>
+        <w:t>Servicio: ID, fecha, hora inicio, hora final, tiempo duración, costo.</w:t>
+      </w:r>
+    </w:p>
+    <w:p>
+      <w:pPr>
+        <w:pStyle w:val="NoSpacing"/>
+        <w:numPr>
+          <w:ilvl w:val="1"/>
+          <w:numId w:val="4"/>
+        </w:numPr>
+      </w:pPr>
+      <w:r>
+        <w:t>Insumo: ID, nombre</w:t>
+      </w:r>
+    </w:p>
+    <w:p>
+      <w:pPr>
+        <w:pStyle w:val="NoSpacing"/>
+        <w:numPr>
+          <w:ilvl w:val="1"/>
+          <w:numId w:val="4"/>
+        </w:numPr>
+      </w:pPr>
+      <w:r>
+        <w:t>Factura: ID</w:t>
+      </w:r>
+    </w:p>
+    <w:p>
+      <w:pPr>
+        <w:pStyle w:val="NoSpacing"/>
+        <w:numPr>
+          <w:ilvl w:val="1"/>
+          <w:numId w:val="4"/>
+        </w:numPr>
+      </w:pPr>
+      <w:r>
+        <w:t>Producto REF, nombre, cantidad precio</w:t>
+      </w:r>
+    </w:p>
+    <w:p>
+      <w:pPr>
+        <w:pStyle w:val="NoSpacing"/>
+        <w:numPr>
+          <w:ilvl w:val="1"/>
+          <w:numId w:val="4"/>
+        </w:numPr>
+      </w:pPr>
+      <w:r>
+        <w:t xml:space="preserve">Proveedor: NIT, nombre, dirección </w:t>
+      </w:r>
+    </w:p>
+    <w:p>
+      <w:pPr>
+        <w:pStyle w:val="NoSpacing"/>
+        <w:numPr>
+          <w:ilvl w:val="1"/>
+          <w:numId w:val="4"/>
+        </w:numPr>
+      </w:pPr>
+      <w:r>
+        <w:t xml:space="preserve">Cita: ID, fecha asignada. </w:t>
+      </w:r>
+    </w:p>
+    <w:p>
+      <w:pPr>
+        <w:pStyle w:val="NoSpacing"/>
+        <w:numPr>
+          <w:ilvl w:val="0"/>
+          <w:numId w:val="4"/>
+        </w:numPr>
+      </w:pPr>
+      <w:r>
+        <w:t xml:space="preserve">Relaciones entre las entidades: </w:t>
+      </w:r>
+    </w:p>
+    <w:p>
+      <w:pPr>
+        <w:pStyle w:val="NoSpacing"/>
+        <w:numPr>
+          <w:ilvl w:val="0"/>
+          <w:numId w:val="4"/>
+        </w:numPr>
         <w:rPr>
           <w:rFonts w:ascii="Segoe UI" w:hAnsi="Segoe UI" w:cs="Segoe UI"/>
           <w:color w:val="374151"/>
           <w:shd w:val="clear" w:color="auto" w:fill="F7F7F8"/>
         </w:rPr>
-        <w:t>ID, cedula, Nombre, Profesión, Teléfono, correo, edad, Dirección.</w:t>
-      </w:r>
-    </w:p>
-    <w:p>
-      <w:pPr>
-        <w:pStyle w:val="ListParagraph"/>
-        <w:numPr>
-          <w:ilvl w:val="1"/>
-          <w:numId w:val="3"/>
-        </w:numPr>
-        <w:shd w:val="clear" w:color="auto" w:fill="FFFFFF"/>
-        <w:spacing w:before="60" w:after="100" w:afterAutospacing="1" w:line="240" w:lineRule="auto"/>
-        <w:rPr>
-          <w:rFonts w:ascii="Segoe UI" w:eastAsia="Times New Roman" w:hAnsi="Segoe UI" w:cs="Segoe UI"/>
-          <w:color w:val="24292F"/>
-          <w:sz w:val="24"/>
-          <w:szCs w:val="24"/>
-          <w:lang w:eastAsia="es-CO"/>
-        </w:rPr>
-      </w:pPr>
-      <w:r>
-        <w:rPr>
-          <w:rFonts w:ascii="Segoe UI" w:eastAsia="Times New Roman" w:hAnsi="Segoe UI" w:cs="Segoe UI"/>
-          <w:color w:val="24292F"/>
-          <w:sz w:val="24"/>
-          <w:szCs w:val="24"/>
-          <w:lang w:eastAsia="es-CO"/>
-        </w:rPr>
-        <w:t>Servicio: ID, fecha, hora inicio, hora final, tiempo duración</w:t>
-      </w:r>
-      <w:r>
-        <w:rPr>
-          <w:rFonts w:ascii="Segoe UI" w:eastAsia="Times New Roman" w:hAnsi="Segoe UI" w:cs="Segoe UI"/>
-          <w:color w:val="24292F"/>
-          <w:sz w:val="24"/>
-          <w:szCs w:val="24"/>
-          <w:lang w:eastAsia="es-CO"/>
-        </w:rPr>
-        <w:t>, costo.</w:t>
-      </w:r>
-    </w:p>
-    <w:p>
-      <w:pPr>
-        <w:pStyle w:val="ListParagraph"/>
-        <w:numPr>
-          <w:ilvl w:val="1"/>
-          <w:numId w:val="3"/>
-        </w:numPr>
-        <w:shd w:val="clear" w:color="auto" w:fill="FFFFFF"/>
-        <w:spacing w:before="60" w:after="100" w:afterAutospacing="1" w:line="240" w:lineRule="auto"/>
-        <w:rPr>
-          <w:rFonts w:ascii="Segoe UI" w:eastAsia="Times New Roman" w:hAnsi="Segoe UI" w:cs="Segoe UI"/>
-          <w:color w:val="24292F"/>
-          <w:sz w:val="24"/>
-          <w:szCs w:val="24"/>
-          <w:lang w:eastAsia="es-CO"/>
-        </w:rPr>
-      </w:pPr>
-      <w:r>
-        <w:rPr>
-          <w:rFonts w:ascii="Segoe UI" w:eastAsia="Times New Roman" w:hAnsi="Segoe UI" w:cs="Segoe UI"/>
-          <w:color w:val="24292F"/>
-          <w:sz w:val="24"/>
-          <w:szCs w:val="24"/>
-          <w:lang w:eastAsia="es-CO"/>
-        </w:rPr>
-        <w:t>Insumo: ID, nombre</w:t>
-      </w:r>
-    </w:p>
-    <w:p>
-      <w:pPr>
-        <w:pStyle w:val="ListParagraph"/>
-        <w:numPr>
-          <w:ilvl w:val="1"/>
-          <w:numId w:val="3"/>
-        </w:numPr>
-        <w:shd w:val="clear" w:color="auto" w:fill="FFFFFF"/>
-        <w:spacing w:before="60" w:after="100" w:afterAutospacing="1" w:line="240" w:lineRule="auto"/>
-        <w:rPr>
-          <w:rFonts w:ascii="Segoe UI" w:eastAsia="Times New Roman" w:hAnsi="Segoe UI" w:cs="Segoe UI"/>
-          <w:color w:val="24292F"/>
-          <w:sz w:val="24"/>
-          <w:szCs w:val="24"/>
-          <w:lang w:eastAsia="es-CO"/>
-        </w:rPr>
-      </w:pPr>
-      <w:r>
-        <w:rPr>
-          <w:rFonts w:ascii="Segoe UI" w:eastAsia="Times New Roman" w:hAnsi="Segoe UI" w:cs="Segoe UI"/>
-          <w:color w:val="24292F"/>
-          <w:sz w:val="24"/>
-          <w:szCs w:val="24"/>
-          <w:lang w:eastAsia="es-CO"/>
-        </w:rPr>
-        <w:t>Factura: ID</w:t>
-      </w:r>
-    </w:p>
-    <w:p>
-      <w:pPr>
-        <w:pStyle w:val="ListParagraph"/>
-        <w:numPr>
-          <w:ilvl w:val="1"/>
-          <w:numId w:val="3"/>
-        </w:numPr>
-        <w:shd w:val="clear" w:color="auto" w:fill="FFFFFF"/>
-        <w:spacing w:before="60" w:after="100" w:afterAutospacing="1" w:line="240" w:lineRule="auto"/>
-        <w:rPr>
-          <w:rFonts w:ascii="Segoe UI" w:eastAsia="Times New Roman" w:hAnsi="Segoe UI" w:cs="Segoe UI"/>
-          <w:color w:val="24292F"/>
-          <w:sz w:val="24"/>
-          <w:szCs w:val="24"/>
-          <w:lang w:eastAsia="es-CO"/>
-        </w:rPr>
-      </w:pPr>
-      <w:r>
-        <w:rPr>
-          <w:rFonts w:ascii="Segoe UI" w:eastAsia="Times New Roman" w:hAnsi="Segoe UI" w:cs="Segoe UI"/>
-          <w:color w:val="24292F"/>
-          <w:sz w:val="24"/>
-          <w:szCs w:val="24"/>
-          <w:lang w:eastAsia="es-CO"/>
-        </w:rPr>
-        <w:t>Producto REF, nombre,</w:t>
-      </w:r>
-      <w:r>
-        <w:rPr>
-          <w:rFonts w:ascii="Segoe UI" w:eastAsia="Times New Roman" w:hAnsi="Segoe UI" w:cs="Segoe UI"/>
-          <w:color w:val="24292F"/>
-          <w:sz w:val="24"/>
-          <w:szCs w:val="24"/>
-          <w:lang w:eastAsia="es-CO"/>
-        </w:rPr>
-        <w:t xml:space="preserve"> cantidad precio</w:t>
-      </w:r>
-    </w:p>
-    <w:p>
-      <w:pPr>
-        <w:pStyle w:val="ListParagraph"/>
-        <w:numPr>
-          <w:ilvl w:val="1"/>
-          <w:numId w:val="3"/>
-        </w:numPr>
-        <w:shd w:val="clear" w:color="auto" w:fill="FFFFFF"/>
-        <w:spacing w:before="60" w:after="100" w:afterAutospacing="1" w:line="240" w:lineRule="auto"/>
-        <w:rPr>
-          <w:rFonts w:ascii="Segoe UI" w:eastAsia="Times New Roman" w:hAnsi="Segoe UI" w:cs="Segoe UI"/>
-          <w:color w:val="24292F"/>
-          <w:sz w:val="24"/>
-          <w:szCs w:val="24"/>
-          <w:lang w:eastAsia="es-CO"/>
-        </w:rPr>
-      </w:pPr>
-      <w:r>
-        <w:rPr>
-          <w:rFonts w:ascii="Segoe UI" w:eastAsia="Times New Roman" w:hAnsi="Segoe UI" w:cs="Segoe UI"/>
-          <w:color w:val="24292F"/>
-          <w:sz w:val="24"/>
-          <w:szCs w:val="24"/>
-          <w:lang w:eastAsia="es-CO"/>
-        </w:rPr>
-        <w:t xml:space="preserve">Proveedor: NIT, nombre, dirección </w:t>
-      </w:r>
-    </w:p>
-    <w:p>
-      <w:pPr>
-        <w:pStyle w:val="ListParagraph"/>
-        <w:numPr>
-          <w:ilvl w:val="1"/>
-          <w:numId w:val="3"/>
-        </w:numPr>
-        <w:shd w:val="clear" w:color="auto" w:fill="FFFFFF"/>
-        <w:spacing w:before="60" w:after="100" w:afterAutospacing="1" w:line="240" w:lineRule="auto"/>
-        <w:rPr>
-          <w:rFonts w:ascii="Segoe UI" w:eastAsia="Times New Roman" w:hAnsi="Segoe UI" w:cs="Segoe UI"/>
-          <w:color w:val="24292F"/>
-          <w:sz w:val="24"/>
-          <w:szCs w:val="24"/>
-          <w:lang w:eastAsia="es-CO"/>
-        </w:rPr>
-      </w:pPr>
-      <w:r>
-        <w:rPr>
-          <w:rFonts w:ascii="Segoe UI" w:eastAsia="Times New Roman" w:hAnsi="Segoe UI" w:cs="Segoe UI"/>
-          <w:color w:val="24292F"/>
-          <w:sz w:val="24"/>
-          <w:szCs w:val="24"/>
-          <w:lang w:eastAsia="es-CO"/>
-        </w:rPr>
-        <w:t xml:space="preserve">Cita: ID, fecha asignada. </w:t>
-      </w:r>
-    </w:p>
-    <w:p>
-      <w:pPr>
-        <w:pStyle w:val="ListParagraph"/>
-        <w:numPr>
-          <w:ilvl w:val="0"/>
-          <w:numId w:val="3"/>
-        </w:numPr>
-        <w:shd w:val="clear" w:color="auto" w:fill="FFFFFF"/>
-        <w:spacing w:before="60" w:after="100" w:afterAutospacing="1" w:line="240" w:lineRule="auto"/>
-        <w:rPr>
-          <w:rFonts w:ascii="Segoe UI" w:eastAsia="Times New Roman" w:hAnsi="Segoe UI" w:cs="Segoe UI"/>
-          <w:color w:val="24292F"/>
-          <w:sz w:val="24"/>
-          <w:szCs w:val="24"/>
-          <w:lang w:eastAsia="es-CO"/>
-        </w:rPr>
-      </w:pPr>
-      <w:r>
+      </w:pPr>
+      <w:r>
+        <w:t xml:space="preserve">Cabe aclarar que en la </w:t>
+      </w:r>
+      <w:r>
+        <w:t>Barberia</w:t>
+      </w:r>
+      <w:r>
+        <w:t xml:space="preserve"> se asigna un servicio por cita solicitada, en caso de requerir más servicios es importante solicitar una o más citas.</w:t>
+      </w:r>
+    </w:p>
+    <w:p>
+      <w:pPr>
+        <w:pStyle w:val="NoSpacing"/>
+        <w:ind w:left="720"/>
         <w:rPr>
           <w:rFonts w:ascii="Segoe UI" w:hAnsi="Segoe UI" w:cs="Segoe UI"/>
           <w:color w:val="374151"/>
           <w:shd w:val="clear" w:color="auto" w:fill="F7F7F8"/>
         </w:rPr>
-        <w:t>R</w:t>
-      </w:r>
-      <w:r>
-        <w:rPr>
-          <w:rFonts w:ascii="Segoe UI" w:hAnsi="Segoe UI" w:cs="Segoe UI"/>
-          <w:color w:val="374151"/>
-          <w:shd w:val="clear" w:color="auto" w:fill="F7F7F8"/>
-        </w:rPr>
-        <w:t>elaciones entre las entidades:</w:t>
-      </w:r>
-      <w:r>
-        <w:rPr>
-          <w:rFonts w:ascii="Segoe UI" w:hAnsi="Segoe UI" w:cs="Segoe UI"/>
-          <w:color w:val="374151"/>
-          <w:shd w:val="clear" w:color="auto" w:fill="F7F7F8"/>
-        </w:rPr>
-        <w:t xml:space="preserve"> </w:t>
-      </w:r>
-    </w:p>
-    <w:p>
-      <w:pPr>
-        <w:pStyle w:val="ListParagraph"/>
-        <w:shd w:val="clear" w:color="auto" w:fill="FFFFFF"/>
-        <w:spacing w:before="60" w:after="100" w:afterAutospacing="1" w:line="240" w:lineRule="auto"/>
-        <w:rPr>
-          <w:rFonts w:ascii="Segoe UI" w:hAnsi="Segoe UI" w:cs="Segoe UI"/>
-          <w:color w:val="374151"/>
-          <w:shd w:val="clear" w:color="auto" w:fill="F7F7F8"/>
-        </w:rPr>
-      </w:pPr>
-      <w:r>
-        <w:rPr>
-          <w:rFonts w:ascii="Segoe UI" w:hAnsi="Segoe UI" w:cs="Segoe UI"/>
-          <w:color w:val="374151"/>
-          <w:shd w:val="clear" w:color="auto" w:fill="F7F7F8"/>
-        </w:rPr>
-        <w:t>Cabe aclarar que en la barberia se asigna un servicio por cita solicitada, en caso de requerir más servicios es importante solicitar una o más citas.</w:t>
-      </w:r>
-    </w:p>
-    <w:p>
-      <w:pPr>
-        <w:rPr>
-          <w:rFonts w:ascii="Segoe UI" w:hAnsi="Segoe UI" w:cs="Segoe UI"/>
-          <w:color w:val="374151"/>
-          <w:shd w:val="clear" w:color="auto" w:fill="F7F7F8"/>
-        </w:rPr>
-      </w:pPr>
-      <w:r>
-        <w:rPr>
-          <w:rFonts w:ascii="Segoe UI" w:hAnsi="Segoe UI" w:cs="Segoe UI"/>
-          <w:color w:val="374151"/>
-          <w:shd w:val="clear" w:color="auto" w:fill="F7F7F8"/>
-        </w:rPr>
-        <w:br w:type="page"/>
-      </w:r>
+      </w:pPr>
     </w:p>
     <w:tbl>
       <w:tblPr>
@@ -801,7 +1487,6 @@
               <w:spacing w:after="160" w:line="259" w:lineRule="auto"/>
             </w:pPr>
             <w:r>
-              <w:lastRenderedPageBreak/>
               <w:t xml:space="preserve">Entidades </w:t>
             </w:r>
           </w:p>
@@ -1054,6 +1739,7 @@
               <w:spacing w:after="160" w:line="259" w:lineRule="auto"/>
             </w:pPr>
             <w:r>
+              <w:lastRenderedPageBreak/>
               <w:t xml:space="preserve">Venta – cliente   </w:t>
             </w:r>
           </w:p>
@@ -1327,6 +2013,7 @@
           <w:lang w:eastAsia="es-CO"/>
         </w:rPr>
       </w:pPr>
+      <w:bookmarkStart w:id="2" w:name="_Toc127523274"/>
       <w:r>
         <w:rPr>
           <w:rFonts w:eastAsia="Times New Roman"/>
@@ -1334,6 +2021,7 @@
         </w:rPr>
         <w:t>Realizar el modelo relacional</w:t>
       </w:r>
+      <w:bookmarkEnd w:id="2"/>
     </w:p>
     <w:p>
       <w:pPr>
@@ -1850,6 +2538,7 @@
           <w:lang w:eastAsia="es-CO"/>
         </w:rPr>
       </w:pPr>
+      <w:bookmarkStart w:id="3" w:name="_Toc127523275"/>
       <w:r>
         <w:rPr>
           <w:rFonts w:eastAsia="Times New Roman"/>
@@ -1857,6 +2546,7 @@
         </w:rPr>
         <w:t>Normalizar correctamente</w:t>
       </w:r>
+      <w:bookmarkEnd w:id="3"/>
     </w:p>
     <w:p>
       <w:pPr>
@@ -2127,6 +2817,7 @@
           <w:lang w:eastAsia="es-CO"/>
         </w:rPr>
       </w:pPr>
+      <w:bookmarkStart w:id="4" w:name="_Toc127523276"/>
       <w:r>
         <w:rPr>
           <w:rFonts w:eastAsia="Times New Roman"/>
@@ -2134,6 +2825,7 @@
         </w:rPr>
         <w:t>Escribir con sentencias SQL toda la definición de la base de datos.</w:t>
       </w:r>
+      <w:bookmarkEnd w:id="4"/>
     </w:p>
     <w:p>
       <w:pPr>
@@ -9964,11 +10656,19 @@
           <w:lang w:eastAsia="es-CO"/>
         </w:rPr>
       </w:pPr>
+      <w:bookmarkStart w:id="5" w:name="_Toc127523277"/>
       <w:r>
         <w:rPr>
           <w:lang w:eastAsia="es-CO"/>
         </w:rPr>
-        <w:t xml:space="preserve">Consultas </w:t>
+        <w:t>Consultas</w:t>
+      </w:r>
+      <w:bookmarkEnd w:id="5"/>
+      <w:r>
+        <w:rPr>
+          <w:lang w:eastAsia="es-CO"/>
+        </w:rPr>
+        <w:t xml:space="preserve"> </w:t>
       </w:r>
     </w:p>
     <w:tbl>
@@ -9996,7 +10696,7 @@
               <w:rPr>
                 <w:lang w:eastAsia="es-CO"/>
               </w:rPr>
-              <w:t># CONSULTA 1: obtener los nombres de clientes, sus correos electrónicos y números de teléfono:</w:t>
+              <w:t># CONSULTA 1: obtener el nombre del producto, precio de compra y precio de venta para calcular la ganancia neta por producto</w:t>
             </w:r>
           </w:p>
           <w:p>
@@ -10006,74 +10706,38 @@
                 <w:lang w:eastAsia="es-CO"/>
               </w:rPr>
             </w:pPr>
+            <w:r>
+              <w:rPr>
+                <w:lang w:eastAsia="es-CO"/>
+              </w:rPr>
+              <w:t>SELECT REF, nombre, cantidad, precioCompra, precioVenta, NITProveedor, (precioVenta - precioCompra) AS ganacia_por_producto</w:t>
+            </w:r>
           </w:p>
           <w:p>
             <w:pPr>
               <w:spacing w:after="0" w:line="240" w:lineRule="auto"/>
               <w:rPr>
-                <w:lang w:eastAsia="es-CO"/>
+                <w:lang w:val="en-US" w:eastAsia="es-CO"/>
               </w:rPr>
             </w:pPr>
             <w:r>
               <w:rPr>
-                <w:lang w:eastAsia="es-CO"/>
-              </w:rPr>
-              <w:t>SELECT cliente.nombre AS nombreCliente, correocliente.correo, telefonoCliente.telefono, profesioncliente.profesion</w:t>
+                <w:lang w:val="en-US" w:eastAsia="es-CO"/>
+              </w:rPr>
+              <w:t>FROM producto</w:t>
             </w:r>
           </w:p>
           <w:p>
             <w:pPr>
-              <w:spacing w:after="0" w:line="240" w:lineRule="auto"/>
-              <w:rPr>
-                <w:lang w:eastAsia="es-CO"/>
+              <w:rPr>
+                <w:lang w:val="en-US" w:eastAsia="es-CO"/>
               </w:rPr>
             </w:pPr>
             <w:r>
               <w:rPr>
-                <w:lang w:eastAsia="es-CO"/>
-              </w:rPr>
-              <w:t>FROM cliente</w:t>
-            </w:r>
-          </w:p>
-          <w:p>
-            <w:pPr>
-              <w:spacing w:after="0" w:line="240" w:lineRule="auto"/>
-              <w:rPr>
-                <w:lang w:eastAsia="es-CO"/>
-              </w:rPr>
-            </w:pPr>
-            <w:r>
-              <w:rPr>
-                <w:lang w:eastAsia="es-CO"/>
-              </w:rPr>
-              <w:t>INNER JOIN correocliente ON cliente.id = correocliente.idCliente</w:t>
-            </w:r>
-          </w:p>
-          <w:p>
-            <w:pPr>
-              <w:spacing w:after="0" w:line="240" w:lineRule="auto"/>
-              <w:rPr>
-                <w:lang w:eastAsia="es-CO"/>
-              </w:rPr>
-            </w:pPr>
-            <w:r>
-              <w:rPr>
-                <w:lang w:eastAsia="es-CO"/>
-              </w:rPr>
-              <w:t>INNER JOIN telefonoCliente ON cliente.id = telefonoCliente.idCliente</w:t>
-            </w:r>
-          </w:p>
-          <w:p>
-            <w:pPr>
-              <w:rPr>
-                <w:lang w:eastAsia="es-CO"/>
-              </w:rPr>
-            </w:pPr>
-            <w:r>
-              <w:rPr>
-                <w:lang w:eastAsia="es-CO"/>
-              </w:rPr>
-              <w:t>INNER JOIN profesioncliente ON cliente.id = profesioncliente.idCliente;</w:t>
+                <w:lang w:val="en-US" w:eastAsia="es-CO"/>
+              </w:rPr>
+              <w:t>ORDER BY precioCompra ASC;</w:t>
             </w:r>
           </w:p>
         </w:tc>
@@ -10094,10 +10758,10 @@
                 <w:lang w:eastAsia="es-CO"/>
               </w:rPr>
               <w:drawing>
-                <wp:inline distT="0" distB="0" distL="0" distR="0" wp14:anchorId="1175C79E" wp14:editId="6E77C2CD">
-                  <wp:extent cx="2715004" cy="514422"/>
-                  <wp:effectExtent l="0" t="0" r="0" b="0"/>
-                  <wp:docPr id="17" name="Picture 17"/>
+                <wp:inline distT="0" distB="0" distL="0" distR="0" wp14:anchorId="081712AE" wp14:editId="78346477">
+                  <wp:extent cx="5430008" cy="619211"/>
+                  <wp:effectExtent l="0" t="0" r="0" b="9525"/>
+                  <wp:docPr id="38" name="Picture 38"/>
                   <wp:cNvGraphicFramePr>
                     <a:graphicFrameLocks xmlns:a="http://schemas.openxmlformats.org/drawingml/2006/main" noChangeAspect="1"/>
                   </wp:cNvGraphicFramePr>
@@ -10117,7 +10781,7 @@
                         <pic:spPr>
                           <a:xfrm>
                             <a:off x="0" y="0"/>
-                            <a:ext cx="2715004" cy="514422"/>
+                            <a:ext cx="5430008" cy="619211"/>
                           </a:xfrm>
                           <a:prstGeom prst="rect">
                             <a:avLst/>
@@ -10170,7 +10834,6 @@
               <w:rPr>
                 <w:lang w:eastAsia="es-CO"/>
               </w:rPr>
-              <w:lastRenderedPageBreak/>
               <w:t>SELECT cotizacion.descripcion as descripción_Cotizacion, venta.fecha, producto.nombre</w:t>
             </w:r>
           </w:p>
@@ -10199,6 +10862,7 @@
               <w:rPr>
                 <w:lang w:eastAsia="es-CO"/>
               </w:rPr>
+              <w:lastRenderedPageBreak/>
               <w:t>INNER JOIN producto ON venta.idProducto = producto.REF</w:t>
             </w:r>
           </w:p>
@@ -10233,11 +10897,12 @@
               <w:rPr>
                 <w:lang w:eastAsia="es-CO"/>
               </w:rPr>
+              <w:lastRenderedPageBreak/>
               <w:drawing>
-                <wp:inline distT="0" distB="0" distL="0" distR="0" wp14:anchorId="6883A59D" wp14:editId="1D7579BD">
-                  <wp:extent cx="2391109" cy="533474"/>
-                  <wp:effectExtent l="0" t="0" r="9525" b="0"/>
-                  <wp:docPr id="18" name="Picture 18"/>
+                <wp:inline distT="0" distB="0" distL="0" distR="0" wp14:anchorId="65B0A5A0" wp14:editId="44CECCFB">
+                  <wp:extent cx="2848373" cy="428685"/>
+                  <wp:effectExtent l="0" t="0" r="0" b="9525"/>
+                  <wp:docPr id="29" name="Picture 29"/>
                   <wp:cNvGraphicFramePr>
                     <a:graphicFrameLocks xmlns:a="http://schemas.openxmlformats.org/drawingml/2006/main" noChangeAspect="1"/>
                   </wp:cNvGraphicFramePr>
@@ -10257,7 +10922,7 @@
                         <pic:spPr>
                           <a:xfrm>
                             <a:off x="0" y="0"/>
-                            <a:ext cx="2391109" cy="533474"/>
+                            <a:ext cx="2848373" cy="428685"/>
                           </a:xfrm>
                           <a:prstGeom prst="rect">
                             <a:avLst/>
@@ -10393,10 +11058,10 @@
                 <w:lang w:eastAsia="es-CO"/>
               </w:rPr>
               <w:drawing>
-                <wp:inline distT="0" distB="0" distL="0" distR="0" wp14:anchorId="0CD43E79" wp14:editId="456D5703">
-                  <wp:extent cx="1886213" cy="523948"/>
-                  <wp:effectExtent l="0" t="0" r="0" b="9525"/>
-                  <wp:docPr id="19" name="Picture 19"/>
+                <wp:inline distT="0" distB="0" distL="0" distR="0" wp14:anchorId="37C58006" wp14:editId="2ECD26B2">
+                  <wp:extent cx="1981477" cy="419158"/>
+                  <wp:effectExtent l="0" t="0" r="0" b="0"/>
+                  <wp:docPr id="30" name="Picture 30"/>
                   <wp:cNvGraphicFramePr>
                     <a:graphicFrameLocks xmlns:a="http://schemas.openxmlformats.org/drawingml/2006/main" noChangeAspect="1"/>
                   </wp:cNvGraphicFramePr>
@@ -10416,7 +11081,7 @@
                         <pic:spPr>
                           <a:xfrm>
                             <a:off x="0" y="0"/>
-                            <a:ext cx="1886213" cy="523948"/>
+                            <a:ext cx="1981477" cy="419158"/>
                           </a:xfrm>
                           <a:prstGeom prst="rect">
                             <a:avLst/>
@@ -10556,6 +11221,7 @@
           </w:tcPr>
           <w:p>
             <w:pPr>
+              <w:jc w:val="center"/>
               <w:rPr>
                 <w:lang w:eastAsia="es-CO"/>
               </w:rPr>
@@ -10565,10 +11231,10 @@
                 <w:lang w:eastAsia="es-CO"/>
               </w:rPr>
               <w:drawing>
-                <wp:inline distT="0" distB="0" distL="0" distR="0" wp14:anchorId="6BBE66A2" wp14:editId="0274538F">
-                  <wp:extent cx="1829055" cy="514422"/>
+                <wp:inline distT="0" distB="0" distL="0" distR="0" wp14:anchorId="6F1C966D" wp14:editId="36C3C7D0">
+                  <wp:extent cx="1886213" cy="647790"/>
                   <wp:effectExtent l="0" t="0" r="0" b="0"/>
-                  <wp:docPr id="20" name="Picture 20"/>
+                  <wp:docPr id="31" name="Picture 31"/>
                   <wp:cNvGraphicFramePr>
                     <a:graphicFrameLocks xmlns:a="http://schemas.openxmlformats.org/drawingml/2006/main" noChangeAspect="1"/>
                   </wp:cNvGraphicFramePr>
@@ -10588,7 +11254,7 @@
                         <pic:spPr>
                           <a:xfrm>
                             <a:off x="0" y="0"/>
-                            <a:ext cx="1829055" cy="514422"/>
+                            <a:ext cx="1886213" cy="647790"/>
                           </a:xfrm>
                           <a:prstGeom prst="rect">
                             <a:avLst/>
@@ -10714,6 +11380,7 @@
           </w:tcPr>
           <w:p>
             <w:pPr>
+              <w:jc w:val="center"/>
               <w:rPr>
                 <w:lang w:eastAsia="es-CO"/>
               </w:rPr>
@@ -10723,10 +11390,10 @@
                 <w:lang w:eastAsia="es-CO"/>
               </w:rPr>
               <w:drawing>
-                <wp:inline distT="0" distB="0" distL="0" distR="0" wp14:anchorId="4F7F22FC" wp14:editId="5B6E058C">
-                  <wp:extent cx="2686425" cy="552527"/>
-                  <wp:effectExtent l="0" t="0" r="0" b="0"/>
-                  <wp:docPr id="21" name="Picture 21"/>
+                <wp:inline distT="0" distB="0" distL="0" distR="0" wp14:anchorId="48CF0503" wp14:editId="49000EF1">
+                  <wp:extent cx="2676899" cy="647790"/>
+                  <wp:effectExtent l="0" t="0" r="9525" b="0"/>
+                  <wp:docPr id="32" name="Picture 32"/>
                   <wp:cNvGraphicFramePr>
                     <a:graphicFrameLocks xmlns:a="http://schemas.openxmlformats.org/drawingml/2006/main" noChangeAspect="1"/>
                   </wp:cNvGraphicFramePr>
@@ -10746,7 +11413,7 @@
                         <pic:spPr>
                           <a:xfrm>
                             <a:off x="0" y="0"/>
-                            <a:ext cx="2686425" cy="552527"/>
+                            <a:ext cx="2676899" cy="647790"/>
                           </a:xfrm>
                           <a:prstGeom prst="rect">
                             <a:avLst/>
@@ -10777,6 +11444,24 @@
               <w:rPr>
                 <w:lang w:eastAsia="es-CO"/>
               </w:rPr>
+              <w:t xml:space="preserve"># CONSULTA </w:t>
+            </w:r>
+            <w:r>
+              <w:rPr>
+                <w:lang w:eastAsia="es-CO"/>
+              </w:rPr>
+              <w:t>6</w:t>
+            </w:r>
+            <w:r>
+              <w:rPr>
+                <w:lang w:eastAsia="es-CO"/>
+              </w:rPr>
+              <w:t xml:space="preserve">: </w:t>
+            </w:r>
+            <w:r>
+              <w:rPr>
+                <w:lang w:eastAsia="es-CO"/>
+              </w:rPr>
               <w:t>SELECT cliente.nombre as nombre_cliente, cita.fechaSolicitda, servicio.descripción as descripción_Servicio, servicio.fecha as fecha_de_servicio, insumo.nombre as nombre_insumo, servicioinsumo.REFinsumo</w:t>
             </w:r>
           </w:p>
@@ -10846,7 +11531,6 @@
               <w:rPr>
                 <w:lang w:eastAsia="es-CO"/>
               </w:rPr>
-              <w:lastRenderedPageBreak/>
               <w:t>INNER JOIN insumo ON servicioinsumo.REFinsumo = insumo.REF;</w:t>
             </w:r>
           </w:p>
@@ -10874,11 +11558,12 @@
               <w:rPr>
                 <w:lang w:eastAsia="es-CO"/>
               </w:rPr>
+              <w:lastRenderedPageBreak/>
               <w:drawing>
-                <wp:inline distT="0" distB="0" distL="0" distR="0" wp14:anchorId="3328729C" wp14:editId="31C18C76">
-                  <wp:extent cx="5534797" cy="562053"/>
-                  <wp:effectExtent l="0" t="0" r="8890" b="9525"/>
-                  <wp:docPr id="23" name="Picture 23"/>
+                <wp:inline distT="0" distB="0" distL="0" distR="0" wp14:anchorId="6EB5CA36" wp14:editId="4F1B6B0F">
+                  <wp:extent cx="5612130" cy="619125"/>
+                  <wp:effectExtent l="0" t="0" r="7620" b="9525"/>
+                  <wp:docPr id="33" name="Picture 33"/>
                   <wp:cNvGraphicFramePr>
                     <a:graphicFrameLocks xmlns:a="http://schemas.openxmlformats.org/drawingml/2006/main" noChangeAspect="1"/>
                   </wp:cNvGraphicFramePr>
@@ -10898,7 +11583,7 @@
                         <pic:spPr>
                           <a:xfrm>
                             <a:off x="0" y="0"/>
-                            <a:ext cx="5534797" cy="562053"/>
+                            <a:ext cx="5612130" cy="619125"/>
                           </a:xfrm>
                           <a:prstGeom prst="rect">
                             <a:avLst/>
@@ -11013,10 +11698,10 @@
                 <w:lang w:eastAsia="es-CO"/>
               </w:rPr>
               <w:drawing>
-                <wp:inline distT="0" distB="0" distL="0" distR="0" wp14:anchorId="1D855B5A" wp14:editId="200E56DA">
-                  <wp:extent cx="3134162" cy="581106"/>
+                <wp:inline distT="0" distB="0" distL="0" distR="0" wp14:anchorId="736EB2C8" wp14:editId="78CDA315">
+                  <wp:extent cx="3762900" cy="676369"/>
                   <wp:effectExtent l="0" t="0" r="9525" b="9525"/>
-                  <wp:docPr id="24" name="Picture 24"/>
+                  <wp:docPr id="34" name="Picture 34"/>
                   <wp:cNvGraphicFramePr>
                     <a:graphicFrameLocks xmlns:a="http://schemas.openxmlformats.org/drawingml/2006/main" noChangeAspect="1"/>
                   </wp:cNvGraphicFramePr>
@@ -11036,7 +11721,7 @@
                         <pic:spPr>
                           <a:xfrm>
                             <a:off x="0" y="0"/>
-                            <a:ext cx="3134162" cy="581106"/>
+                            <a:ext cx="3762900" cy="676369"/>
                           </a:xfrm>
                           <a:prstGeom prst="rect">
                             <a:avLst/>
@@ -11067,7 +11752,7 @@
               <w:rPr>
                 <w:lang w:eastAsia="es-CO"/>
               </w:rPr>
-              <w:t>#CONSULTA 8: costo total generado por cliente en una determinada fecha</w:t>
+              <w:t>#CONSULTA 8: Obtener la cantidad de citas realizadas por el cliente, incluyendo su profesión ya que la barberia desea premiar al cliente con más citas pero con una temática relacionada a su profesión.</w:t>
             </w:r>
           </w:p>
           <w:p>
@@ -11081,53 +11766,54 @@
               <w:rPr>
                 <w:lang w:eastAsia="es-CO"/>
               </w:rPr>
-              <w:t>SELECT cliente.nombre as cliente, servicio.descripción as descripciónRealizada, servicio.precio, servicio.fecha, cliente.correo</w:t>
+              <w:t>SELECT cliente.nombre, profesionCliente.profesion, COUNT(cita.id) AS cantidad_citas</w:t>
             </w:r>
           </w:p>
           <w:p>
             <w:pPr>
               <w:spacing w:after="0" w:line="240" w:lineRule="auto"/>
               <w:rPr>
-                <w:lang w:val="en-US" w:eastAsia="es-CO"/>
+                <w:lang w:eastAsia="es-CO"/>
               </w:rPr>
             </w:pPr>
             <w:r>
               <w:rPr>
-                <w:lang w:val="en-US" w:eastAsia="es-CO"/>
-              </w:rPr>
-              <w:t>FROM servicio</w:t>
+                <w:lang w:eastAsia="es-CO"/>
+              </w:rPr>
+              <w:t>FROM cliente</w:t>
             </w:r>
           </w:p>
           <w:p>
             <w:pPr>
               <w:spacing w:after="0" w:line="240" w:lineRule="auto"/>
               <w:rPr>
-                <w:lang w:val="en-US" w:eastAsia="es-CO"/>
+                <w:lang w:eastAsia="es-CO"/>
               </w:rPr>
             </w:pPr>
             <w:r>
               <w:rPr>
-                <w:lang w:val="en-US" w:eastAsia="es-CO"/>
-              </w:rPr>
-              <w:t>INNER JOIN cita ON servicio.idCita = cita.id</w:t>
+                <w:lang w:eastAsia="es-CO"/>
+              </w:rPr>
+              <w:t>INNER JOIN profesionCliente ON cliente.id = profesionCliente.idCliente</w:t>
             </w:r>
           </w:p>
           <w:p>
             <w:pPr>
               <w:spacing w:after="0" w:line="240" w:lineRule="auto"/>
               <w:rPr>
-                <w:lang w:val="en-US" w:eastAsia="es-CO"/>
+                <w:lang w:eastAsia="es-CO"/>
               </w:rPr>
             </w:pPr>
             <w:r>
               <w:rPr>
-                <w:lang w:val="en-US" w:eastAsia="es-CO"/>
-              </w:rPr>
-              <w:t>INNER JOIN cliente ON cita.idCliente = cliente.id</w:t>
+                <w:lang w:eastAsia="es-CO"/>
+              </w:rPr>
+              <w:t>INNER JOIN cita ON cliente.id = cita.idCliente</w:t>
             </w:r>
           </w:p>
           <w:p>
             <w:pPr>
+              <w:spacing w:after="0" w:line="240" w:lineRule="auto"/>
               <w:rPr>
                 <w:lang w:eastAsia="es-CO"/>
               </w:rPr>
@@ -11136,7 +11822,20 @@
               <w:rPr>
                 <w:lang w:eastAsia="es-CO"/>
               </w:rPr>
-              <w:t>GROUP BY cliente.nombre, servicio.fecha, servicio.descripción, servicio.precio;</w:t>
+              <w:t>WHERE cita.fechaSolicitda = '2022-02-02'</w:t>
+            </w:r>
+          </w:p>
+          <w:p>
+            <w:pPr>
+              <w:rPr>
+                <w:lang w:eastAsia="es-CO"/>
+              </w:rPr>
+            </w:pPr>
+            <w:r>
+              <w:rPr>
+                <w:lang w:eastAsia="es-CO"/>
+              </w:rPr>
+              <w:t>GROUP BY cliente.nombre, profesionCliente.profesion;</w:t>
             </w:r>
           </w:p>
         </w:tc>
@@ -11157,10 +11856,10 @@
                 <w:lang w:eastAsia="es-CO"/>
               </w:rPr>
               <w:drawing>
-                <wp:inline distT="0" distB="0" distL="0" distR="0" wp14:anchorId="5A162639" wp14:editId="1EC54C2D">
-                  <wp:extent cx="3134162" cy="666843"/>
-                  <wp:effectExtent l="0" t="0" r="9525" b="0"/>
-                  <wp:docPr id="25" name="Picture 25"/>
+                <wp:inline distT="0" distB="0" distL="0" distR="0" wp14:anchorId="3FC545F3" wp14:editId="0E19587E">
+                  <wp:extent cx="2248214" cy="543001"/>
+                  <wp:effectExtent l="0" t="0" r="0" b="9525"/>
+                  <wp:docPr id="37" name="Picture 37"/>
                   <wp:cNvGraphicFramePr>
                     <a:graphicFrameLocks xmlns:a="http://schemas.openxmlformats.org/drawingml/2006/main" noChangeAspect="1"/>
                   </wp:cNvGraphicFramePr>
@@ -11180,7 +11879,7 @@
                         <pic:spPr>
                           <a:xfrm>
                             <a:off x="0" y="0"/>
-                            <a:ext cx="3134162" cy="666843"/>
+                            <a:ext cx="2248214" cy="543001"/>
                           </a:xfrm>
                           <a:prstGeom prst="rect">
                             <a:avLst/>
@@ -11264,6 +11963,7 @@
           </w:tcPr>
           <w:p>
             <w:pPr>
+              <w:jc w:val="center"/>
               <w:rPr>
                 <w:lang w:val="en-US" w:eastAsia="es-CO"/>
               </w:rPr>
@@ -11273,10 +11973,10 @@
                 <w:lang w:val="en-US" w:eastAsia="es-CO"/>
               </w:rPr>
               <w:drawing>
-                <wp:inline distT="0" distB="0" distL="0" distR="0" wp14:anchorId="3523DB4C" wp14:editId="3BA0CF12">
-                  <wp:extent cx="2886478" cy="447737"/>
-                  <wp:effectExtent l="0" t="0" r="9525" b="0"/>
-                  <wp:docPr id="28" name="Picture 28"/>
+                <wp:inline distT="0" distB="0" distL="0" distR="0" wp14:anchorId="4B0A638B" wp14:editId="689999FE">
+                  <wp:extent cx="4477375" cy="571580"/>
+                  <wp:effectExtent l="0" t="0" r="0" b="0"/>
+                  <wp:docPr id="35" name="Picture 35"/>
                   <wp:cNvGraphicFramePr>
                     <a:graphicFrameLocks xmlns:a="http://schemas.openxmlformats.org/drawingml/2006/main" noChangeAspect="1"/>
                   </wp:cNvGraphicFramePr>
@@ -11296,7 +11996,7 @@
                         <pic:spPr>
                           <a:xfrm>
                             <a:off x="0" y="0"/>
-                            <a:ext cx="2886478" cy="447737"/>
+                            <a:ext cx="4477375" cy="571580"/>
                           </a:xfrm>
                           <a:prstGeom prst="rect">
                             <a:avLst/>
@@ -11393,6 +12093,7 @@
           </w:tcPr>
           <w:p>
             <w:pPr>
+              <w:jc w:val="center"/>
               <w:rPr>
                 <w:lang w:eastAsia="es-CO"/>
               </w:rPr>
@@ -11402,10 +12103,10 @@
                 <w:lang w:eastAsia="es-CO"/>
               </w:rPr>
               <w:drawing>
-                <wp:inline distT="0" distB="0" distL="0" distR="0" wp14:anchorId="2BA6B176" wp14:editId="34F2BBC8">
-                  <wp:extent cx="2991267" cy="457264"/>
-                  <wp:effectExtent l="0" t="0" r="0" b="0"/>
-                  <wp:docPr id="27" name="Picture 27"/>
+                <wp:inline distT="0" distB="0" distL="0" distR="0" wp14:anchorId="1ABD562E" wp14:editId="6C9FE266">
+                  <wp:extent cx="3134162" cy="695422"/>
+                  <wp:effectExtent l="0" t="0" r="9525" b="9525"/>
+                  <wp:docPr id="36" name="Picture 36"/>
                   <wp:cNvGraphicFramePr>
                     <a:graphicFrameLocks xmlns:a="http://schemas.openxmlformats.org/drawingml/2006/main" noChangeAspect="1"/>
                   </wp:cNvGraphicFramePr>
@@ -11425,7 +12126,7 @@
                         <pic:spPr>
                           <a:xfrm>
                             <a:off x="0" y="0"/>
-                            <a:ext cx="2991267" cy="457264"/>
+                            <a:ext cx="3134162" cy="695422"/>
                           </a:xfrm>
                           <a:prstGeom prst="rect">
                             <a:avLst/>
@@ -11470,14 +12171,15 @@
           <w:lang w:eastAsia="es-CO"/>
         </w:rPr>
       </w:pPr>
+      <w:bookmarkStart w:id="6" w:name="_Toc127523278"/>
       <w:r>
         <w:rPr>
           <w:rFonts w:eastAsia="Times New Roman"/>
           <w:lang w:eastAsia="es-CO"/>
         </w:rPr>
-        <w:lastRenderedPageBreak/>
         <w:t>Generar de 4 a 6 vistas donde se evidencie lo más importante de cada ejercicio (haga una selección muy responsable de la información realmente importante según el contexto).</w:t>
       </w:r>
+      <w:bookmarkEnd w:id="6"/>
     </w:p>
     <w:p>
       <w:pPr>
@@ -11494,7 +12196,8 @@
           <w:lang w:eastAsia="es-CO"/>
         </w:rPr>
       </w:pPr>
-      <w:bookmarkStart w:id="0" w:name="_Hlk127515445"/>
+      <w:bookmarkStart w:id="7" w:name="_Hlk127515445"/>
+      <w:bookmarkStart w:id="8" w:name="_Toc127523279"/>
       <w:r>
         <w:rPr>
           <w:rFonts w:eastAsia="Times New Roman"/>
@@ -11502,7 +12205,7 @@
         </w:rPr>
         <w:t xml:space="preserve">Generar al menos </w:t>
       </w:r>
-      <w:bookmarkEnd w:id="0"/>
+      <w:bookmarkEnd w:id="7"/>
       <w:r>
         <w:rPr>
           <w:rFonts w:eastAsia="Times New Roman"/>
@@ -11510,6 +12213,7 @@
         </w:rPr>
         <w:t>4 procedimientos almacenados.</w:t>
       </w:r>
+      <w:bookmarkEnd w:id="8"/>
     </w:p>
     <w:p>
       <w:pPr>
@@ -11526,6 +12230,7 @@
           <w:lang w:eastAsia="es-CO"/>
         </w:rPr>
       </w:pPr>
+      <w:bookmarkStart w:id="9" w:name="_Toc127523280"/>
       <w:r>
         <w:rPr>
           <w:rFonts w:eastAsia="Times New Roman"/>
@@ -11533,6 +12238,7 @@
         </w:rPr>
         <w:t>Generar al menos 4 triggers</w:t>
       </w:r>
+      <w:bookmarkEnd w:id="9"/>
     </w:p>
     <w:p>
       <w:pPr>
@@ -11549,6 +12255,7 @@
           <w:lang w:eastAsia="es-CO"/>
         </w:rPr>
       </w:pPr>
+      <w:bookmarkStart w:id="10" w:name="_Toc127523281"/>
       <w:r>
         <w:rPr>
           <w:rFonts w:eastAsia="Times New Roman"/>
@@ -11556,6 +12263,7 @@
         </w:rPr>
         <w:t>Poblar la base de datos (50 registros por tabla) utilizando una conexión desde Java.</w:t>
       </w:r>
+      <w:bookmarkEnd w:id="10"/>
     </w:p>
     <w:p>
       <w:pPr>
@@ -11565,6 +12273,7 @@
           <w:lang w:eastAsia="es-CO"/>
         </w:rPr>
       </w:pPr>
+      <w:bookmarkStart w:id="11" w:name="_Toc127523282"/>
       <w:r>
         <w:rPr>
           <w:rFonts w:eastAsia="Times New Roman"/>
@@ -11572,6 +12281,7 @@
         </w:rPr>
         <w:t>Al terminar el ejercicio responda ¿ Está conforme con el resultado obtenido según el contexto o cree que hubiera obtenido un mejor resultado con una base de datos no relacional?</w:t>
       </w:r>
+      <w:bookmarkEnd w:id="11"/>
     </w:p>
     <w:p>
       <w:pPr>
@@ -11581,6 +12291,7 @@
           <w:lang w:eastAsia="es-CO"/>
         </w:rPr>
       </w:pPr>
+      <w:bookmarkStart w:id="12" w:name="_Toc127523283"/>
       <w:r>
         <w:rPr>
           <w:rFonts w:eastAsia="Times New Roman"/>
@@ -11588,6 +12299,7 @@
         </w:rPr>
         <w:t>documente muy bien su proceso (paso a paso) en un archivo PDF escriba todas las aclaraciónes o especificaciones necesarias para realizar el ejercicio.</w:t>
       </w:r>
+      <w:bookmarkEnd w:id="12"/>
     </w:p>
     <w:p/>
     <w:sectPr>
@@ -11748,6 +12460,119 @@
     </w:lvl>
   </w:abstractNum>
   <w:abstractNum w:abstractNumId="1" w15:restartNumberingAfterBreak="0">
+    <w:nsid w:val="55AE47A7"/>
+    <w:multiLevelType w:val="hybridMultilevel"/>
+    <w:tmpl w:val="46CC7DE2"/>
+    <w:lvl w:ilvl="0" w:tplc="240A0001">
+      <w:start w:val="1"/>
+      <w:numFmt w:val="bullet"/>
+      <w:lvlText w:val=""/>
+      <w:lvlJc w:val="left"/>
+      <w:pPr>
+        <w:ind w:left="720" w:hanging="360"/>
+      </w:pPr>
+      <w:rPr>
+        <w:rFonts w:ascii="Symbol" w:hAnsi="Symbol" w:hint="default"/>
+      </w:rPr>
+    </w:lvl>
+    <w:lvl w:ilvl="1" w:tplc="240A0003">
+      <w:start w:val="1"/>
+      <w:numFmt w:val="bullet"/>
+      <w:lvlText w:val="o"/>
+      <w:lvlJc w:val="left"/>
+      <w:pPr>
+        <w:ind w:left="1440" w:hanging="360"/>
+      </w:pPr>
+      <w:rPr>
+        <w:rFonts w:ascii="Courier New" w:hAnsi="Courier New" w:cs="Courier New" w:hint="default"/>
+      </w:rPr>
+    </w:lvl>
+    <w:lvl w:ilvl="2" w:tplc="240A0005" w:tentative="1">
+      <w:start w:val="1"/>
+      <w:numFmt w:val="bullet"/>
+      <w:lvlText w:val=""/>
+      <w:lvlJc w:val="left"/>
+      <w:pPr>
+        <w:ind w:left="2160" w:hanging="360"/>
+      </w:pPr>
+      <w:rPr>
+        <w:rFonts w:ascii="Wingdings" w:hAnsi="Wingdings" w:hint="default"/>
+      </w:rPr>
+    </w:lvl>
+    <w:lvl w:ilvl="3" w:tplc="240A0001" w:tentative="1">
+      <w:start w:val="1"/>
+      <w:numFmt w:val="bullet"/>
+      <w:lvlText w:val=""/>
+      <w:lvlJc w:val="left"/>
+      <w:pPr>
+        <w:ind w:left="2880" w:hanging="360"/>
+      </w:pPr>
+      <w:rPr>
+        <w:rFonts w:ascii="Symbol" w:hAnsi="Symbol" w:hint="default"/>
+      </w:rPr>
+    </w:lvl>
+    <w:lvl w:ilvl="4" w:tplc="240A0003" w:tentative="1">
+      <w:start w:val="1"/>
+      <w:numFmt w:val="bullet"/>
+      <w:lvlText w:val="o"/>
+      <w:lvlJc w:val="left"/>
+      <w:pPr>
+        <w:ind w:left="3600" w:hanging="360"/>
+      </w:pPr>
+      <w:rPr>
+        <w:rFonts w:ascii="Courier New" w:hAnsi="Courier New" w:cs="Courier New" w:hint="default"/>
+      </w:rPr>
+    </w:lvl>
+    <w:lvl w:ilvl="5" w:tplc="240A0005" w:tentative="1">
+      <w:start w:val="1"/>
+      <w:numFmt w:val="bullet"/>
+      <w:lvlText w:val=""/>
+      <w:lvlJc w:val="left"/>
+      <w:pPr>
+        <w:ind w:left="4320" w:hanging="360"/>
+      </w:pPr>
+      <w:rPr>
+        <w:rFonts w:ascii="Wingdings" w:hAnsi="Wingdings" w:hint="default"/>
+      </w:rPr>
+    </w:lvl>
+    <w:lvl w:ilvl="6" w:tplc="240A0001" w:tentative="1">
+      <w:start w:val="1"/>
+      <w:numFmt w:val="bullet"/>
+      <w:lvlText w:val=""/>
+      <w:lvlJc w:val="left"/>
+      <w:pPr>
+        <w:ind w:left="5040" w:hanging="360"/>
+      </w:pPr>
+      <w:rPr>
+        <w:rFonts w:ascii="Symbol" w:hAnsi="Symbol" w:hint="default"/>
+      </w:rPr>
+    </w:lvl>
+    <w:lvl w:ilvl="7" w:tplc="240A0003" w:tentative="1">
+      <w:start w:val="1"/>
+      <w:numFmt w:val="bullet"/>
+      <w:lvlText w:val="o"/>
+      <w:lvlJc w:val="left"/>
+      <w:pPr>
+        <w:ind w:left="5760" w:hanging="360"/>
+      </w:pPr>
+      <w:rPr>
+        <w:rFonts w:ascii="Courier New" w:hAnsi="Courier New" w:cs="Courier New" w:hint="default"/>
+      </w:rPr>
+    </w:lvl>
+    <w:lvl w:ilvl="8" w:tplc="240A0005" w:tentative="1">
+      <w:start w:val="1"/>
+      <w:numFmt w:val="bullet"/>
+      <w:lvlText w:val=""/>
+      <w:lvlJc w:val="left"/>
+      <w:pPr>
+        <w:ind w:left="6480" w:hanging="360"/>
+      </w:pPr>
+      <w:rPr>
+        <w:rFonts w:ascii="Wingdings" w:hAnsi="Wingdings" w:hint="default"/>
+      </w:rPr>
+    </w:lvl>
+  </w:abstractNum>
+  <w:abstractNum w:abstractNumId="2" w15:restartNumberingAfterBreak="0">
     <w:nsid w:val="5A233DBC"/>
     <w:multiLevelType w:val="hybridMultilevel"/>
     <w:tmpl w:val="9232EFEE"/>
@@ -11836,7 +12661,7 @@
       </w:pPr>
     </w:lvl>
   </w:abstractNum>
-  <w:abstractNum w:abstractNumId="2" w15:restartNumberingAfterBreak="0">
+  <w:abstractNum w:abstractNumId="3" w15:restartNumberingAfterBreak="0">
     <w:nsid w:val="657928D1"/>
     <w:multiLevelType w:val="multilevel"/>
     <w:tmpl w:val="6BD07C34"/>
@@ -11989,9 +12814,12 @@
     <w:abstractNumId w:val="0"/>
   </w:num>
   <w:num w:numId="2" w16cid:durableId="1629388605">
+    <w:abstractNumId w:val="3"/>
+  </w:num>
+  <w:num w:numId="3" w16cid:durableId="1049842424">
     <w:abstractNumId w:val="2"/>
   </w:num>
-  <w:num w:numId="3" w16cid:durableId="1049842424">
+  <w:num w:numId="4" w16cid:durableId="588972427">
     <w:abstractNumId w:val="1"/>
   </w:num>
 </w:numbering>
@@ -12605,6 +13433,64 @@
       <w:szCs w:val="18"/>
     </w:rPr>
   </w:style>
+  <w:style w:type="paragraph" w:styleId="TOCHeading">
+    <w:name w:val="TOC Heading"/>
+    <w:basedOn w:val="Heading1"/>
+    <w:next w:val="Normal"/>
+    <w:uiPriority w:val="39"/>
+    <w:unhideWhenUsed/>
+    <w:qFormat/>
+    <w:rsid w:val="00682D12"/>
+    <w:pPr>
+      <w:keepNext/>
+      <w:keepLines/>
+      <w:spacing w:before="240" w:beforeAutospacing="0" w:after="0" w:afterAutospacing="0" w:line="259" w:lineRule="auto"/>
+      <w:outlineLvl w:val="9"/>
+    </w:pPr>
+    <w:rPr>
+      <w:rFonts w:asciiTheme="majorHAnsi" w:eastAsiaTheme="majorEastAsia" w:hAnsiTheme="majorHAnsi" w:cstheme="majorBidi"/>
+      <w:b w:val="0"/>
+      <w:bCs w:val="0"/>
+      <w:color w:val="2F5496" w:themeColor="accent1" w:themeShade="BF"/>
+      <w:kern w:val="0"/>
+      <w:sz w:val="32"/>
+      <w:szCs w:val="32"/>
+      <w:lang w:val="en-US" w:eastAsia="en-US"/>
+    </w:rPr>
+  </w:style>
+  <w:style w:type="paragraph" w:styleId="TOC2">
+    <w:name w:val="toc 2"/>
+    <w:basedOn w:val="Normal"/>
+    <w:next w:val="Normal"/>
+    <w:autoRedefine/>
+    <w:uiPriority w:val="39"/>
+    <w:unhideWhenUsed/>
+    <w:rsid w:val="00682D12"/>
+    <w:pPr>
+      <w:spacing w:after="100"/>
+      <w:ind w:left="220"/>
+    </w:pPr>
+  </w:style>
+  <w:style w:type="character" w:styleId="Hyperlink">
+    <w:name w:val="Hyperlink"/>
+    <w:basedOn w:val="DefaultParagraphFont"/>
+    <w:uiPriority w:val="99"/>
+    <w:unhideWhenUsed/>
+    <w:rsid w:val="00682D12"/>
+    <w:rPr>
+      <w:color w:val="0563C1" w:themeColor="hyperlink"/>
+      <w:u w:val="single"/>
+    </w:rPr>
+  </w:style>
+  <w:style w:type="paragraph" w:styleId="NoSpacing">
+    <w:name w:val="No Spacing"/>
+    <w:uiPriority w:val="1"/>
+    <w:qFormat/>
+    <w:rsid w:val="00682D12"/>
+    <w:pPr>
+      <w:spacing w:after="0" w:line="240" w:lineRule="auto"/>
+    </w:pPr>
+  </w:style>
 </w:styles>
 </file>
 

</xml_diff>

<commit_message>
Se adjuntan sentencias SQL para crear vistas a la bd barbería
</commit_message>
<xml_diff>
--- a/Evidencia Reto.docx
+++ b/Evidencia Reto.docx
@@ -185,7 +185,7 @@
                 <w:noProof/>
                 <w:webHidden/>
               </w:rPr>
-              <w:t>1</w:t>
+              <w:t>2</w:t>
             </w:r>
             <w:r>
               <w:rPr>
@@ -255,7 +255,7 @@
                 <w:noProof/>
                 <w:webHidden/>
               </w:rPr>
-              <w:t>3</w:t>
+              <w:t>4</w:t>
             </w:r>
             <w:r>
               <w:rPr>
@@ -325,7 +325,7 @@
                 <w:noProof/>
                 <w:webHidden/>
               </w:rPr>
-              <w:t>5</w:t>
+              <w:t>6</w:t>
             </w:r>
             <w:r>
               <w:rPr>
@@ -395,7 +395,7 @@
                 <w:noProof/>
                 <w:webHidden/>
               </w:rPr>
-              <w:t>6</w:t>
+              <w:t>7</w:t>
             </w:r>
             <w:r>
               <w:rPr>
@@ -464,7 +464,7 @@
                 <w:noProof/>
                 <w:webHidden/>
               </w:rPr>
-              <w:t>9</w:t>
+              <w:t>10</w:t>
             </w:r>
             <w:r>
               <w:rPr>
@@ -534,7 +534,7 @@
                 <w:noProof/>
                 <w:webHidden/>
               </w:rPr>
-              <w:t>12</w:t>
+              <w:t>13</w:t>
             </w:r>
             <w:r>
               <w:rPr>
@@ -604,7 +604,7 @@
                 <w:noProof/>
                 <w:webHidden/>
               </w:rPr>
-              <w:t>12</w:t>
+              <w:t>13</w:t>
             </w:r>
             <w:r>
               <w:rPr>
@@ -674,7 +674,7 @@
                 <w:noProof/>
                 <w:webHidden/>
               </w:rPr>
-              <w:t>12</w:t>
+              <w:t>13</w:t>
             </w:r>
             <w:r>
               <w:rPr>
@@ -744,7 +744,7 @@
                 <w:noProof/>
                 <w:webHidden/>
               </w:rPr>
-              <w:t>12</w:t>
+              <w:t>13</w:t>
             </w:r>
             <w:r>
               <w:rPr>
@@ -814,7 +814,7 @@
                 <w:noProof/>
                 <w:webHidden/>
               </w:rPr>
-              <w:t>12</w:t>
+              <w:t>13</w:t>
             </w:r>
             <w:r>
               <w:rPr>
@@ -884,7 +884,7 @@
                 <w:noProof/>
                 <w:webHidden/>
               </w:rPr>
-              <w:t>12</w:t>
+              <w:t>13</w:t>
             </w:r>
             <w:r>
               <w:rPr>
@@ -11847,6 +11847,8 @@
           </w:tcPr>
           <w:p>
             <w:pPr>
+              <w:ind w:left="708" w:hanging="708"/>
+              <w:jc w:val="center"/>
               <w:rPr>
                 <w:lang w:eastAsia="es-CO"/>
               </w:rPr>
@@ -12026,7 +12028,31 @@
               <w:rPr>
                 <w:lang w:eastAsia="es-CO"/>
               </w:rPr>
-              <w:t>#Consulta 10: obtner lista de productos proveeidos, con el respectivo precio de compra</w:t>
+              <w:t xml:space="preserve">#Consulta 10: </w:t>
+            </w:r>
+            <w:r>
+              <w:rPr>
+                <w:lang w:eastAsia="es-CO"/>
+              </w:rPr>
+              <w:t>obtener</w:t>
+            </w:r>
+            <w:r>
+              <w:rPr>
+                <w:lang w:eastAsia="es-CO"/>
+              </w:rPr>
+              <w:t xml:space="preserve"> lista de productos </w:t>
+            </w:r>
+            <w:r>
+              <w:rPr>
+                <w:lang w:eastAsia="es-CO"/>
+              </w:rPr>
+              <w:t>proveídos</w:t>
+            </w:r>
+            <w:r>
+              <w:rPr>
+                <w:lang w:eastAsia="es-CO"/>
+              </w:rPr>
+              <w:t>, con el respectivo precio de compra</w:t>
             </w:r>
           </w:p>
           <w:p>
@@ -12158,28 +12184,849 @@
     </w:p>
     <w:p>
       <w:pPr>
-        <w:rPr>
-          <w:lang w:eastAsia="es-CO"/>
-        </w:rPr>
-      </w:pPr>
-    </w:p>
-    <w:p>
-      <w:pPr>
         <w:pStyle w:val="Heading2"/>
         <w:rPr>
           <w:rFonts w:eastAsia="Times New Roman"/>
           <w:lang w:eastAsia="es-CO"/>
         </w:rPr>
       </w:pPr>
-      <w:bookmarkStart w:id="6" w:name="_Toc127523278"/>
       <w:r>
         <w:rPr>
           <w:rFonts w:eastAsia="Times New Roman"/>
           <w:lang w:eastAsia="es-CO"/>
         </w:rPr>
-        <w:t>Generar de 4 a 6 vistas donde se evidencie lo más importante de cada ejercicio (haga una selección muy responsable de la información realmente importante según el contexto).</w:t>
-      </w:r>
-      <w:bookmarkEnd w:id="6"/>
+        <w:t xml:space="preserve">Vistas </w:t>
+      </w:r>
+    </w:p>
+    <w:tbl>
+      <w:tblPr>
+        <w:tblStyle w:val="TableGrid"/>
+        <w:tblW w:w="0" w:type="auto"/>
+        <w:tblLook w:val="04A0" w:firstRow="1" w:lastRow="0" w:firstColumn="1" w:lastColumn="0" w:noHBand="0" w:noVBand="1"/>
+      </w:tblPr>
+      <w:tblGrid>
+        <w:gridCol w:w="8828"/>
+      </w:tblGrid>
+      <w:tr>
+        <w:tc>
+          <w:tcPr>
+            <w:tcW w:w="8828" w:type="dxa"/>
+          </w:tcPr>
+          <w:p>
+            <w:pPr>
+              <w:rPr>
+                <w:lang w:eastAsia="es-CO"/>
+              </w:rPr>
+            </w:pPr>
+            <w:r>
+              <w:rPr>
+                <w:lang w:eastAsia="es-CO"/>
+              </w:rPr>
+              <w:t xml:space="preserve">VISTA 1: </w:t>
+            </w:r>
+          </w:p>
+        </w:tc>
+      </w:tr>
+      <w:tr>
+        <w:tc>
+          <w:tcPr>
+            <w:tcW w:w="8828" w:type="dxa"/>
+          </w:tcPr>
+          <w:p>
+            <w:pPr>
+              <w:spacing w:after="0" w:line="240" w:lineRule="auto"/>
+              <w:rPr>
+                <w:lang w:eastAsia="es-CO"/>
+              </w:rPr>
+            </w:pPr>
+            <w:r>
+              <w:rPr>
+                <w:lang w:eastAsia="es-CO"/>
+              </w:rPr>
+              <w:t>SELECT cliente.nombre AS nombre_cliente, cita.fechaSolicitda, servicio.descripción AS descripción_Servicio, servicio.fecha AS fecha_de_servicio, insumo.nombre AS nombre_insumo, servicioinsumo.REFinsumo</w:t>
+            </w:r>
+          </w:p>
+          <w:p>
+            <w:pPr>
+              <w:spacing w:after="0" w:line="240" w:lineRule="auto"/>
+              <w:rPr>
+                <w:lang w:val="en-US" w:eastAsia="es-CO"/>
+              </w:rPr>
+            </w:pPr>
+            <w:r>
+              <w:rPr>
+                <w:lang w:val="en-US" w:eastAsia="es-CO"/>
+              </w:rPr>
+              <w:t>FROM cliente</w:t>
+            </w:r>
+          </w:p>
+          <w:p>
+            <w:pPr>
+              <w:spacing w:after="0" w:line="240" w:lineRule="auto"/>
+              <w:rPr>
+                <w:lang w:val="en-US" w:eastAsia="es-CO"/>
+              </w:rPr>
+            </w:pPr>
+            <w:r>
+              <w:rPr>
+                <w:lang w:val="en-US" w:eastAsia="es-CO"/>
+              </w:rPr>
+              <w:t>INNER JOIN cita ON cliente.id = cita.idCliente</w:t>
+            </w:r>
+          </w:p>
+          <w:p>
+            <w:pPr>
+              <w:spacing w:after="0" w:line="240" w:lineRule="auto"/>
+              <w:rPr>
+                <w:lang w:val="en-US" w:eastAsia="es-CO"/>
+              </w:rPr>
+            </w:pPr>
+            <w:r>
+              <w:rPr>
+                <w:lang w:val="en-US" w:eastAsia="es-CO"/>
+              </w:rPr>
+              <w:t>INNER JOIN servicio ON cita.id = servicio.idCita</w:t>
+            </w:r>
+          </w:p>
+          <w:p>
+            <w:pPr>
+              <w:spacing w:after="0" w:line="240" w:lineRule="auto"/>
+              <w:rPr>
+                <w:lang w:val="en-US" w:eastAsia="es-CO"/>
+              </w:rPr>
+            </w:pPr>
+            <w:r>
+              <w:rPr>
+                <w:lang w:val="en-US" w:eastAsia="es-CO"/>
+              </w:rPr>
+              <w:t>INNER JOIN servicioinsumo ON servicio.id = servicioinsumo.idServicio</w:t>
+            </w:r>
+          </w:p>
+          <w:p>
+            <w:pPr>
+              <w:spacing w:after="0" w:line="240" w:lineRule="auto"/>
+              <w:rPr>
+                <w:lang w:val="en-US" w:eastAsia="es-CO"/>
+              </w:rPr>
+            </w:pPr>
+            <w:r>
+              <w:rPr>
+                <w:lang w:val="en-US" w:eastAsia="es-CO"/>
+              </w:rPr>
+              <w:t>INNER JOIN insumo ON servicioinsumo.REFinsumo = insumo.REF;</w:t>
+            </w:r>
+          </w:p>
+          <w:p>
+            <w:pPr>
+              <w:spacing w:after="0" w:line="240" w:lineRule="auto"/>
+              <w:rPr>
+                <w:lang w:val="en-US" w:eastAsia="es-CO"/>
+              </w:rPr>
+            </w:pPr>
+          </w:p>
+          <w:p>
+            <w:pPr>
+              <w:rPr>
+                <w:lang w:val="en-US" w:eastAsia="es-CO"/>
+              </w:rPr>
+            </w:pPr>
+            <w:r>
+              <w:rPr>
+                <w:lang w:val="en-US" w:eastAsia="es-CO"/>
+              </w:rPr>
+              <w:t>SELECT * FROM cliente_servicio_insumo;</w:t>
+            </w:r>
+          </w:p>
+        </w:tc>
+      </w:tr>
+      <w:tr>
+        <w:tc>
+          <w:tcPr>
+            <w:tcW w:w="8828" w:type="dxa"/>
+          </w:tcPr>
+          <w:p>
+            <w:pPr>
+              <w:rPr>
+                <w:lang w:val="en-US" w:eastAsia="es-CO"/>
+              </w:rPr>
+            </w:pPr>
+            <w:r>
+              <w:rPr>
+                <w:lang w:val="en-US" w:eastAsia="es-CO"/>
+              </w:rPr>
+              <w:drawing>
+                <wp:inline distT="0" distB="0" distL="0" distR="0" wp14:anchorId="0BC37B2B" wp14:editId="6558DEF6">
+                  <wp:extent cx="5487166" cy="581106"/>
+                  <wp:effectExtent l="0" t="0" r="0" b="9525"/>
+                  <wp:docPr id="39" name="Picture 39"/>
+                  <wp:cNvGraphicFramePr>
+                    <a:graphicFrameLocks xmlns:a="http://schemas.openxmlformats.org/drawingml/2006/main" noChangeAspect="1"/>
+                  </wp:cNvGraphicFramePr>
+                  <a:graphic xmlns:a="http://schemas.openxmlformats.org/drawingml/2006/main">
+                    <a:graphicData uri="http://schemas.openxmlformats.org/drawingml/2006/picture">
+                      <pic:pic xmlns:pic="http://schemas.openxmlformats.org/drawingml/2006/picture">
+                        <pic:nvPicPr>
+                          <pic:cNvPr id="1" name=""/>
+                          <pic:cNvPicPr/>
+                        </pic:nvPicPr>
+                        <pic:blipFill>
+                          <a:blip r:embed="rId20"/>
+                          <a:stretch>
+                            <a:fillRect/>
+                          </a:stretch>
+                        </pic:blipFill>
+                        <pic:spPr>
+                          <a:xfrm>
+                            <a:off x="0" y="0"/>
+                            <a:ext cx="5487166" cy="581106"/>
+                          </a:xfrm>
+                          <a:prstGeom prst="rect">
+                            <a:avLst/>
+                          </a:prstGeom>
+                        </pic:spPr>
+                      </pic:pic>
+                    </a:graphicData>
+                  </a:graphic>
+                </wp:inline>
+              </w:drawing>
+            </w:r>
+          </w:p>
+        </w:tc>
+      </w:tr>
+      <w:tr>
+        <w:tc>
+          <w:tcPr>
+            <w:tcW w:w="8828" w:type="dxa"/>
+          </w:tcPr>
+          <w:p>
+            <w:pPr>
+              <w:rPr>
+                <w:lang w:eastAsia="es-CO"/>
+              </w:rPr>
+            </w:pPr>
+            <w:r>
+              <w:rPr>
+                <w:lang w:eastAsia="es-CO"/>
+              </w:rPr>
+              <w:t>VISTA 2:</w:t>
+            </w:r>
+            <w:r>
+              <w:rPr>
+                <w:lang w:eastAsia="es-CO"/>
+              </w:rPr>
+              <w:t xml:space="preserve"> </w:t>
+            </w:r>
+            <w:r>
+              <w:rPr>
+                <w:lang w:eastAsia="es-CO"/>
+              </w:rPr>
+              <w:t>Cotizaciones que finalizaron con éxito de compra.</w:t>
+            </w:r>
+          </w:p>
+        </w:tc>
+      </w:tr>
+      <w:tr>
+        <w:tc>
+          <w:tcPr>
+            <w:tcW w:w="8828" w:type="dxa"/>
+          </w:tcPr>
+          <w:p>
+            <w:pPr>
+              <w:spacing w:after="0" w:line="240" w:lineRule="auto"/>
+              <w:rPr>
+                <w:lang w:eastAsia="es-CO"/>
+              </w:rPr>
+            </w:pPr>
+            <w:r>
+              <w:rPr>
+                <w:lang w:eastAsia="es-CO"/>
+              </w:rPr>
+              <w:t>CREATE VIEW ventaDeProducto AS</w:t>
+            </w:r>
+          </w:p>
+          <w:p>
+            <w:pPr>
+              <w:spacing w:after="0" w:line="240" w:lineRule="auto"/>
+              <w:rPr>
+                <w:lang w:eastAsia="es-CO"/>
+              </w:rPr>
+            </w:pPr>
+            <w:r>
+              <w:rPr>
+                <w:lang w:eastAsia="es-CO"/>
+              </w:rPr>
+              <w:t>SELECT cliente.nombre AS nombre_cliente, cotizacion.id AS id_cotizacion, venta.valorTotal,</w:t>
+            </w:r>
+          </w:p>
+          <w:p>
+            <w:pPr>
+              <w:spacing w:after="0" w:line="240" w:lineRule="auto"/>
+              <w:rPr>
+                <w:lang w:eastAsia="es-CO"/>
+              </w:rPr>
+            </w:pPr>
+            <w:r>
+              <w:rPr>
+                <w:lang w:eastAsia="es-CO"/>
+              </w:rPr>
+              <w:t xml:space="preserve">       empleado.nombre AS atendido_por</w:t>
+            </w:r>
+          </w:p>
+          <w:p>
+            <w:pPr>
+              <w:spacing w:after="0" w:line="240" w:lineRule="auto"/>
+              <w:rPr>
+                <w:lang w:eastAsia="es-CO"/>
+              </w:rPr>
+            </w:pPr>
+            <w:r>
+              <w:rPr>
+                <w:lang w:eastAsia="es-CO"/>
+              </w:rPr>
+              <w:t>FROM cliente</w:t>
+            </w:r>
+          </w:p>
+          <w:p>
+            <w:pPr>
+              <w:spacing w:after="0" w:line="240" w:lineRule="auto"/>
+              <w:rPr>
+                <w:lang w:eastAsia="es-CO"/>
+              </w:rPr>
+            </w:pPr>
+            <w:r>
+              <w:rPr>
+                <w:lang w:eastAsia="es-CO"/>
+              </w:rPr>
+              <w:t>INNER JOIN cotizacion ON cliente.id = cotizacion.idCliente</w:t>
+            </w:r>
+          </w:p>
+          <w:p>
+            <w:pPr>
+              <w:spacing w:after="0" w:line="240" w:lineRule="auto"/>
+              <w:rPr>
+                <w:lang w:eastAsia="es-CO"/>
+              </w:rPr>
+            </w:pPr>
+            <w:r>
+              <w:rPr>
+                <w:lang w:eastAsia="es-CO"/>
+              </w:rPr>
+              <w:t>INNER JOIN venta ON cotizacion.id = venta.idCotizacion</w:t>
+            </w:r>
+          </w:p>
+          <w:p>
+            <w:pPr>
+              <w:spacing w:after="0" w:line="240" w:lineRule="auto"/>
+              <w:rPr>
+                <w:lang w:val="en-US" w:eastAsia="es-CO"/>
+              </w:rPr>
+            </w:pPr>
+            <w:r>
+              <w:rPr>
+                <w:lang w:val="en-US" w:eastAsia="es-CO"/>
+              </w:rPr>
+              <w:t>INNER JOIN empleado ON cotizacion.idEmpleado = empleado.id;</w:t>
+            </w:r>
+          </w:p>
+          <w:p>
+            <w:pPr>
+              <w:spacing w:after="0" w:line="240" w:lineRule="auto"/>
+              <w:rPr>
+                <w:lang w:val="en-US" w:eastAsia="es-CO"/>
+              </w:rPr>
+            </w:pPr>
+          </w:p>
+          <w:p>
+            <w:pPr>
+              <w:rPr>
+                <w:lang w:val="en-US" w:eastAsia="es-CO"/>
+              </w:rPr>
+            </w:pPr>
+            <w:r>
+              <w:rPr>
+                <w:lang w:val="en-US" w:eastAsia="es-CO"/>
+              </w:rPr>
+              <w:t>SELECT * FROM ventaDeProducto;</w:t>
+            </w:r>
+          </w:p>
+        </w:tc>
+      </w:tr>
+      <w:tr>
+        <w:tc>
+          <w:tcPr>
+            <w:tcW w:w="8828" w:type="dxa"/>
+          </w:tcPr>
+          <w:p>
+            <w:pPr>
+              <w:jc w:val="center"/>
+              <w:rPr>
+                <w:lang w:eastAsia="es-CO"/>
+              </w:rPr>
+            </w:pPr>
+            <w:r>
+              <w:rPr>
+                <w:lang w:eastAsia="es-CO"/>
+              </w:rPr>
+              <w:drawing>
+                <wp:inline distT="0" distB="0" distL="0" distR="0" wp14:anchorId="5A143176" wp14:editId="53BA6D28">
+                  <wp:extent cx="3391373" cy="419158"/>
+                  <wp:effectExtent l="0" t="0" r="0" b="0"/>
+                  <wp:docPr id="40" name="Picture 40"/>
+                  <wp:cNvGraphicFramePr>
+                    <a:graphicFrameLocks xmlns:a="http://schemas.openxmlformats.org/drawingml/2006/main" noChangeAspect="1"/>
+                  </wp:cNvGraphicFramePr>
+                  <a:graphic xmlns:a="http://schemas.openxmlformats.org/drawingml/2006/main">
+                    <a:graphicData uri="http://schemas.openxmlformats.org/drawingml/2006/picture">
+                      <pic:pic xmlns:pic="http://schemas.openxmlformats.org/drawingml/2006/picture">
+                        <pic:nvPicPr>
+                          <pic:cNvPr id="1" name=""/>
+                          <pic:cNvPicPr/>
+                        </pic:nvPicPr>
+                        <pic:blipFill>
+                          <a:blip r:embed="rId21"/>
+                          <a:stretch>
+                            <a:fillRect/>
+                          </a:stretch>
+                        </pic:blipFill>
+                        <pic:spPr>
+                          <a:xfrm>
+                            <a:off x="0" y="0"/>
+                            <a:ext cx="3391373" cy="419158"/>
+                          </a:xfrm>
+                          <a:prstGeom prst="rect">
+                            <a:avLst/>
+                          </a:prstGeom>
+                        </pic:spPr>
+                      </pic:pic>
+                    </a:graphicData>
+                  </a:graphic>
+                </wp:inline>
+              </w:drawing>
+            </w:r>
+          </w:p>
+        </w:tc>
+      </w:tr>
+      <w:tr>
+        <w:tc>
+          <w:tcPr>
+            <w:tcW w:w="8828" w:type="dxa"/>
+          </w:tcPr>
+          <w:p>
+            <w:pPr>
+              <w:rPr>
+                <w:lang w:eastAsia="es-CO"/>
+              </w:rPr>
+            </w:pPr>
+            <w:r>
+              <w:rPr>
+                <w:lang w:eastAsia="es-CO"/>
+              </w:rPr>
+              <w:t xml:space="preserve">VISTA 3: </w:t>
+            </w:r>
+            <w:r>
+              <w:rPr>
+                <w:lang w:eastAsia="es-CO"/>
+              </w:rPr>
+              <w:t xml:space="preserve"> la cantidad de ligas realizadas por los empleados detrmina la catidad de ventas asistidas durante una cotización.</w:t>
+            </w:r>
+          </w:p>
+        </w:tc>
+      </w:tr>
+      <w:tr>
+        <w:tc>
+          <w:tcPr>
+            <w:tcW w:w="8828" w:type="dxa"/>
+          </w:tcPr>
+          <w:p>
+            <w:pPr>
+              <w:spacing w:after="0" w:line="240" w:lineRule="auto"/>
+              <w:rPr>
+                <w:lang w:eastAsia="es-CO"/>
+              </w:rPr>
+            </w:pPr>
+            <w:r>
+              <w:rPr>
+                <w:lang w:eastAsia="es-CO"/>
+              </w:rPr>
+              <w:t>CREATE VIEW ventas_realizadas_por_Empleado AS</w:t>
+            </w:r>
+          </w:p>
+          <w:p>
+            <w:pPr>
+              <w:spacing w:after="0" w:line="240" w:lineRule="auto"/>
+              <w:rPr>
+                <w:lang w:eastAsia="es-CO"/>
+              </w:rPr>
+            </w:pPr>
+            <w:r>
+              <w:rPr>
+                <w:lang w:eastAsia="es-CO"/>
+              </w:rPr>
+              <w:t>SELECT empleado.nombre AS nombre_Empleado, COUNT(venta.liga) as total_ligas</w:t>
+            </w:r>
+          </w:p>
+          <w:p>
+            <w:pPr>
+              <w:spacing w:after="0" w:line="240" w:lineRule="auto"/>
+              <w:rPr>
+                <w:lang w:eastAsia="es-CO"/>
+              </w:rPr>
+            </w:pPr>
+            <w:r>
+              <w:rPr>
+                <w:lang w:eastAsia="es-CO"/>
+              </w:rPr>
+              <w:t>FROM venta</w:t>
+            </w:r>
+          </w:p>
+          <w:p>
+            <w:pPr>
+              <w:spacing w:after="0" w:line="240" w:lineRule="auto"/>
+              <w:rPr>
+                <w:lang w:eastAsia="es-CO"/>
+              </w:rPr>
+            </w:pPr>
+            <w:r>
+              <w:rPr>
+                <w:lang w:eastAsia="es-CO"/>
+              </w:rPr>
+              <w:t>JOIN cotizacion ON venta.idCotizacion = cotizacion.id</w:t>
+            </w:r>
+          </w:p>
+          <w:p>
+            <w:pPr>
+              <w:spacing w:after="0" w:line="240" w:lineRule="auto"/>
+              <w:rPr>
+                <w:lang w:eastAsia="es-CO"/>
+              </w:rPr>
+            </w:pPr>
+            <w:r>
+              <w:rPr>
+                <w:lang w:eastAsia="es-CO"/>
+              </w:rPr>
+              <w:t>JOIN empleado ON cotizacion.idEmpleado = empleado.id</w:t>
+            </w:r>
+          </w:p>
+          <w:p>
+            <w:pPr>
+              <w:spacing w:after="0" w:line="240" w:lineRule="auto"/>
+              <w:rPr>
+                <w:lang w:val="en-US" w:eastAsia="es-CO"/>
+              </w:rPr>
+            </w:pPr>
+            <w:r>
+              <w:rPr>
+                <w:lang w:val="en-US" w:eastAsia="es-CO"/>
+              </w:rPr>
+              <w:t>WHERE venta.fecha BETWEEN '2022-01-01' AND '2023-12-31'</w:t>
+            </w:r>
+          </w:p>
+          <w:p>
+            <w:pPr>
+              <w:spacing w:after="0" w:line="240" w:lineRule="auto"/>
+              <w:rPr>
+                <w:lang w:eastAsia="es-CO"/>
+              </w:rPr>
+            </w:pPr>
+            <w:r>
+              <w:rPr>
+                <w:lang w:eastAsia="es-CO"/>
+              </w:rPr>
+              <w:t>GROUP BY empleado.nombre;</w:t>
+            </w:r>
+          </w:p>
+          <w:p>
+            <w:pPr>
+              <w:spacing w:after="0" w:line="240" w:lineRule="auto"/>
+              <w:rPr>
+                <w:lang w:eastAsia="es-CO"/>
+              </w:rPr>
+            </w:pPr>
+          </w:p>
+          <w:p>
+            <w:pPr>
+              <w:rPr>
+                <w:lang w:eastAsia="es-CO"/>
+              </w:rPr>
+            </w:pPr>
+            <w:r>
+              <w:rPr>
+                <w:lang w:eastAsia="es-CO"/>
+              </w:rPr>
+              <w:t>SELECT * FROM ventas_realizadas_por_Empleado;</w:t>
+            </w:r>
+          </w:p>
+        </w:tc>
+      </w:tr>
+      <w:tr>
+        <w:tc>
+          <w:tcPr>
+            <w:tcW w:w="8828" w:type="dxa"/>
+          </w:tcPr>
+          <w:p>
+            <w:pPr>
+              <w:jc w:val="center"/>
+              <w:rPr>
+                <w:lang w:eastAsia="es-CO"/>
+              </w:rPr>
+            </w:pPr>
+            <w:r>
+              <w:rPr>
+                <w:lang w:eastAsia="es-CO"/>
+              </w:rPr>
+              <w:drawing>
+                <wp:inline distT="0" distB="0" distL="0" distR="0" wp14:anchorId="682FB2F8" wp14:editId="08F1D101">
+                  <wp:extent cx="1952898" cy="523948"/>
+                  <wp:effectExtent l="0" t="0" r="9525" b="9525"/>
+                  <wp:docPr id="41" name="Picture 41"/>
+                  <wp:cNvGraphicFramePr>
+                    <a:graphicFrameLocks xmlns:a="http://schemas.openxmlformats.org/drawingml/2006/main" noChangeAspect="1"/>
+                  </wp:cNvGraphicFramePr>
+                  <a:graphic xmlns:a="http://schemas.openxmlformats.org/drawingml/2006/main">
+                    <a:graphicData uri="http://schemas.openxmlformats.org/drawingml/2006/picture">
+                      <pic:pic xmlns:pic="http://schemas.openxmlformats.org/drawingml/2006/picture">
+                        <pic:nvPicPr>
+                          <pic:cNvPr id="1" name=""/>
+                          <pic:cNvPicPr/>
+                        </pic:nvPicPr>
+                        <pic:blipFill>
+                          <a:blip r:embed="rId22"/>
+                          <a:stretch>
+                            <a:fillRect/>
+                          </a:stretch>
+                        </pic:blipFill>
+                        <pic:spPr>
+                          <a:xfrm>
+                            <a:off x="0" y="0"/>
+                            <a:ext cx="1952898" cy="523948"/>
+                          </a:xfrm>
+                          <a:prstGeom prst="rect">
+                            <a:avLst/>
+                          </a:prstGeom>
+                        </pic:spPr>
+                      </pic:pic>
+                    </a:graphicData>
+                  </a:graphic>
+                </wp:inline>
+              </w:drawing>
+            </w:r>
+          </w:p>
+          <w:p>
+            <w:pPr>
+              <w:jc w:val="center"/>
+              <w:rPr>
+                <w:lang w:eastAsia="es-CO"/>
+              </w:rPr>
+            </w:pPr>
+          </w:p>
+          <w:p>
+            <w:pPr>
+              <w:jc w:val="center"/>
+              <w:rPr>
+                <w:lang w:eastAsia="es-CO"/>
+              </w:rPr>
+            </w:pPr>
+          </w:p>
+        </w:tc>
+      </w:tr>
+      <w:tr>
+        <w:tc>
+          <w:tcPr>
+            <w:tcW w:w="8828" w:type="dxa"/>
+          </w:tcPr>
+          <w:p>
+            <w:pPr>
+              <w:rPr>
+                <w:lang w:eastAsia="es-CO"/>
+              </w:rPr>
+            </w:pPr>
+            <w:r>
+              <w:rPr>
+                <w:lang w:eastAsia="es-CO"/>
+              </w:rPr>
+              <w:t xml:space="preserve">VISTA </w:t>
+            </w:r>
+            <w:r>
+              <w:rPr>
+                <w:lang w:eastAsia="es-CO"/>
+              </w:rPr>
+              <w:t xml:space="preserve">4: Costo </w:t>
+            </w:r>
+            <w:r>
+              <w:rPr>
+                <w:lang w:eastAsia="es-CO"/>
+              </w:rPr>
+              <w:t>generada</w:t>
+            </w:r>
+            <w:r>
+              <w:rPr>
+                <w:lang w:eastAsia="es-CO"/>
+              </w:rPr>
+              <w:t xml:space="preserve"> por un servicio prestado</w:t>
+            </w:r>
+          </w:p>
+        </w:tc>
+      </w:tr>
+      <w:tr>
+        <w:tc>
+          <w:tcPr>
+            <w:tcW w:w="8828" w:type="dxa"/>
+          </w:tcPr>
+          <w:p>
+            <w:pPr>
+              <w:spacing w:after="0" w:line="240" w:lineRule="auto"/>
+              <w:rPr>
+                <w:lang w:eastAsia="es-CO"/>
+              </w:rPr>
+            </w:pPr>
+            <w:r>
+              <w:rPr>
+                <w:lang w:eastAsia="es-CO"/>
+              </w:rPr>
+              <w:lastRenderedPageBreak/>
+              <w:t>CREATE VIEW costo_servicio_cliente AS</w:t>
+            </w:r>
+          </w:p>
+          <w:p>
+            <w:pPr>
+              <w:spacing w:after="0" w:line="240" w:lineRule="auto"/>
+              <w:rPr>
+                <w:lang w:eastAsia="es-CO"/>
+              </w:rPr>
+            </w:pPr>
+            <w:r>
+              <w:rPr>
+                <w:lang w:eastAsia="es-CO"/>
+              </w:rPr>
+              <w:t>SELECT servicio.id, servicio.descripción, servicio.precio, cita.fechaSolicitda, cliente.nombre as cliente, cliente.correo</w:t>
+            </w:r>
+          </w:p>
+          <w:p>
+            <w:pPr>
+              <w:spacing w:after="0" w:line="240" w:lineRule="auto"/>
+              <w:rPr>
+                <w:lang w:val="en-US" w:eastAsia="es-CO"/>
+              </w:rPr>
+            </w:pPr>
+            <w:r>
+              <w:rPr>
+                <w:lang w:val="en-US" w:eastAsia="es-CO"/>
+              </w:rPr>
+              <w:t>FROM servicio</w:t>
+            </w:r>
+          </w:p>
+          <w:p>
+            <w:pPr>
+              <w:spacing w:after="0" w:line="240" w:lineRule="auto"/>
+              <w:rPr>
+                <w:lang w:val="en-US" w:eastAsia="es-CO"/>
+              </w:rPr>
+            </w:pPr>
+            <w:r>
+              <w:rPr>
+                <w:lang w:val="en-US" w:eastAsia="es-CO"/>
+              </w:rPr>
+              <w:t>INNER JOIN cita ON servicio.idCita = cita.id</w:t>
+            </w:r>
+          </w:p>
+          <w:p>
+            <w:pPr>
+              <w:spacing w:after="0" w:line="240" w:lineRule="auto"/>
+              <w:rPr>
+                <w:lang w:val="en-US" w:eastAsia="es-CO"/>
+              </w:rPr>
+            </w:pPr>
+            <w:r>
+              <w:rPr>
+                <w:lang w:val="en-US" w:eastAsia="es-CO"/>
+              </w:rPr>
+              <w:t>INNER JOIN cliente ON cita.idCliente = cliente.id;</w:t>
+            </w:r>
+          </w:p>
+          <w:p>
+            <w:pPr>
+              <w:spacing w:after="0" w:line="240" w:lineRule="auto"/>
+              <w:rPr>
+                <w:lang w:val="en-US" w:eastAsia="es-CO"/>
+              </w:rPr>
+            </w:pPr>
+          </w:p>
+          <w:p>
+            <w:pPr>
+              <w:rPr>
+                <w:lang w:eastAsia="es-CO"/>
+              </w:rPr>
+            </w:pPr>
+            <w:r>
+              <w:rPr>
+                <w:lang w:eastAsia="es-CO"/>
+              </w:rPr>
+              <w:t>SELECT * FROM costo_servicio_cliente;</w:t>
+            </w:r>
+          </w:p>
+        </w:tc>
+      </w:tr>
+      <w:tr>
+        <w:tc>
+          <w:tcPr>
+            <w:tcW w:w="8828" w:type="dxa"/>
+          </w:tcPr>
+          <w:p>
+            <w:pPr>
+              <w:rPr>
+                <w:lang w:eastAsia="es-CO"/>
+              </w:rPr>
+            </w:pPr>
+            <w:r>
+              <w:rPr>
+                <w:lang w:eastAsia="es-CO"/>
+              </w:rPr>
+              <w:drawing>
+                <wp:inline distT="0" distB="0" distL="0" distR="0" wp14:anchorId="7A129A4D" wp14:editId="36B6676C">
+                  <wp:extent cx="4096322" cy="628738"/>
+                  <wp:effectExtent l="0" t="0" r="0" b="0"/>
+                  <wp:docPr id="42" name="Picture 42"/>
+                  <wp:cNvGraphicFramePr>
+                    <a:graphicFrameLocks xmlns:a="http://schemas.openxmlformats.org/drawingml/2006/main" noChangeAspect="1"/>
+                  </wp:cNvGraphicFramePr>
+                  <a:graphic xmlns:a="http://schemas.openxmlformats.org/drawingml/2006/main">
+                    <a:graphicData uri="http://schemas.openxmlformats.org/drawingml/2006/picture">
+                      <pic:pic xmlns:pic="http://schemas.openxmlformats.org/drawingml/2006/picture">
+                        <pic:nvPicPr>
+                          <pic:cNvPr id="1" name=""/>
+                          <pic:cNvPicPr/>
+                        </pic:nvPicPr>
+                        <pic:blipFill>
+                          <a:blip r:embed="rId23"/>
+                          <a:stretch>
+                            <a:fillRect/>
+                          </a:stretch>
+                        </pic:blipFill>
+                        <pic:spPr>
+                          <a:xfrm>
+                            <a:off x="0" y="0"/>
+                            <a:ext cx="4096322" cy="628738"/>
+                          </a:xfrm>
+                          <a:prstGeom prst="rect">
+                            <a:avLst/>
+                          </a:prstGeom>
+                        </pic:spPr>
+                      </pic:pic>
+                    </a:graphicData>
+                  </a:graphic>
+                </wp:inline>
+              </w:drawing>
+            </w:r>
+          </w:p>
+        </w:tc>
+      </w:tr>
+    </w:tbl>
+    <w:p>
+      <w:pPr>
+        <w:rPr>
+          <w:lang w:eastAsia="es-CO"/>
+        </w:rPr>
+      </w:pPr>
     </w:p>
     <w:p>
       <w:pPr>
@@ -12196,8 +13043,8 @@
           <w:lang w:eastAsia="es-CO"/>
         </w:rPr>
       </w:pPr>
-      <w:bookmarkStart w:id="7" w:name="_Hlk127515445"/>
-      <w:bookmarkStart w:id="8" w:name="_Toc127523279"/>
+      <w:bookmarkStart w:id="6" w:name="_Hlk127515445"/>
+      <w:bookmarkStart w:id="7" w:name="_Toc127523279"/>
       <w:r>
         <w:rPr>
           <w:rFonts w:eastAsia="Times New Roman"/>
@@ -12205,7 +13052,7 @@
         </w:rPr>
         <w:t xml:space="preserve">Generar al menos </w:t>
       </w:r>
-      <w:bookmarkEnd w:id="7"/>
+      <w:bookmarkEnd w:id="6"/>
       <w:r>
         <w:rPr>
           <w:rFonts w:eastAsia="Times New Roman"/>
@@ -12213,7 +13060,7 @@
         </w:rPr>
         <w:t>4 procedimientos almacenados.</w:t>
       </w:r>
-      <w:bookmarkEnd w:id="8"/>
+      <w:bookmarkEnd w:id="7"/>
     </w:p>
     <w:p>
       <w:pPr>
@@ -12230,7 +13077,7 @@
           <w:lang w:eastAsia="es-CO"/>
         </w:rPr>
       </w:pPr>
-      <w:bookmarkStart w:id="9" w:name="_Toc127523280"/>
+      <w:bookmarkStart w:id="8" w:name="_Toc127523280"/>
       <w:r>
         <w:rPr>
           <w:rFonts w:eastAsia="Times New Roman"/>
@@ -12238,7 +13085,7 @@
         </w:rPr>
         <w:t>Generar al menos 4 triggers</w:t>
       </w:r>
-      <w:bookmarkEnd w:id="9"/>
+      <w:bookmarkEnd w:id="8"/>
     </w:p>
     <w:p>
       <w:pPr>
@@ -12255,7 +13102,7 @@
           <w:lang w:eastAsia="es-CO"/>
         </w:rPr>
       </w:pPr>
-      <w:bookmarkStart w:id="10" w:name="_Toc127523281"/>
+      <w:bookmarkStart w:id="9" w:name="_Toc127523281"/>
       <w:r>
         <w:rPr>
           <w:rFonts w:eastAsia="Times New Roman"/>
@@ -12263,7 +13110,7 @@
         </w:rPr>
         <w:t>Poblar la base de datos (50 registros por tabla) utilizando una conexión desde Java.</w:t>
       </w:r>
-      <w:bookmarkEnd w:id="10"/>
+      <w:bookmarkEnd w:id="9"/>
     </w:p>
     <w:p>
       <w:pPr>
@@ -12273,7 +13120,7 @@
           <w:lang w:eastAsia="es-CO"/>
         </w:rPr>
       </w:pPr>
-      <w:bookmarkStart w:id="11" w:name="_Toc127523282"/>
+      <w:bookmarkStart w:id="10" w:name="_Toc127523282"/>
       <w:r>
         <w:rPr>
           <w:rFonts w:eastAsia="Times New Roman"/>
@@ -12281,7 +13128,7 @@
         </w:rPr>
         <w:t>Al terminar el ejercicio responda ¿ Está conforme con el resultado obtenido según el contexto o cree que hubiera obtenido un mejor resultado con una base de datos no relacional?</w:t>
       </w:r>
-      <w:bookmarkEnd w:id="11"/>
+      <w:bookmarkEnd w:id="10"/>
     </w:p>
     <w:p>
       <w:pPr>
@@ -12291,7 +13138,7 @@
           <w:lang w:eastAsia="es-CO"/>
         </w:rPr>
       </w:pPr>
-      <w:bookmarkStart w:id="12" w:name="_Toc127523283"/>
+      <w:bookmarkStart w:id="11" w:name="_Toc127523283"/>
       <w:r>
         <w:rPr>
           <w:rFonts w:eastAsia="Times New Roman"/>
@@ -12299,7 +13146,7 @@
         </w:rPr>
         <w:t>documente muy bien su proceso (paso a paso) en un archivo PDF escriba todas las aclaraciónes o especificaciones necesarias para realizar el ejercicio.</w:t>
       </w:r>
-      <w:bookmarkEnd w:id="12"/>
+      <w:bookmarkEnd w:id="11"/>
     </w:p>
     <w:p/>
     <w:sectPr>

</xml_diff>

<commit_message>
Procedimientos almacenados generados a la tabla proveedores y producto
</commit_message>
<xml_diff>
--- a/Evidencia Reto.docx
+++ b/Evidencia Reto.docx
@@ -54,7 +54,9 @@
               <w:tab w:val="right" w:leader="dot" w:pos="8828"/>
             </w:tabs>
             <w:rPr>
+              <w:rFonts w:eastAsiaTheme="minorEastAsia"/>
               <w:noProof/>
+              <w:lang w:eastAsia="es-CO"/>
             </w:rPr>
           </w:pPr>
           <w:r>
@@ -66,7 +68,7 @@
           <w:r>
             <w:fldChar w:fldCharType="separate"/>
           </w:r>
-          <w:hyperlink w:anchor="_Toc127523272" w:history="1">
+          <w:hyperlink w:anchor="_Toc127529197" w:history="1">
             <w:r>
               <w:rPr>
                 <w:rStyle w:val="Hyperlink"/>
@@ -95,7 +97,7 @@
                 <w:noProof/>
                 <w:webHidden/>
               </w:rPr>
-              <w:instrText xml:space="preserve"> PAGEREF _Toc127523272 \h </w:instrText>
+              <w:instrText xml:space="preserve"> PAGEREF _Toc127529197 \h </w:instrText>
             </w:r>
             <w:r>
               <w:rPr>
@@ -133,10 +135,12 @@
               <w:tab w:val="right" w:leader="dot" w:pos="8828"/>
             </w:tabs>
             <w:rPr>
+              <w:rFonts w:eastAsiaTheme="minorEastAsia"/>
               <w:noProof/>
+              <w:lang w:eastAsia="es-CO"/>
             </w:rPr>
           </w:pPr>
-          <w:hyperlink w:anchor="_Toc127523273" w:history="1">
+          <w:hyperlink w:anchor="_Toc127529198" w:history="1">
             <w:r>
               <w:rPr>
                 <w:rStyle w:val="Hyperlink"/>
@@ -165,7 +169,7 @@
                 <w:noProof/>
                 <w:webHidden/>
               </w:rPr>
-              <w:instrText xml:space="preserve"> PAGEREF _Toc127523273 \h </w:instrText>
+              <w:instrText xml:space="preserve"> PAGEREF _Toc127529198 \h </w:instrText>
             </w:r>
             <w:r>
               <w:rPr>
@@ -203,10 +207,12 @@
               <w:tab w:val="right" w:leader="dot" w:pos="8828"/>
             </w:tabs>
             <w:rPr>
+              <w:rFonts w:eastAsiaTheme="minorEastAsia"/>
               <w:noProof/>
+              <w:lang w:eastAsia="es-CO"/>
             </w:rPr>
           </w:pPr>
-          <w:hyperlink w:anchor="_Toc127523274" w:history="1">
+          <w:hyperlink w:anchor="_Toc127529199" w:history="1">
             <w:r>
               <w:rPr>
                 <w:rStyle w:val="Hyperlink"/>
@@ -235,7 +241,7 @@
                 <w:noProof/>
                 <w:webHidden/>
               </w:rPr>
-              <w:instrText xml:space="preserve"> PAGEREF _Toc127523274 \h </w:instrText>
+              <w:instrText xml:space="preserve"> PAGEREF _Toc127529199 \h </w:instrText>
             </w:r>
             <w:r>
               <w:rPr>
@@ -273,10 +279,12 @@
               <w:tab w:val="right" w:leader="dot" w:pos="8828"/>
             </w:tabs>
             <w:rPr>
+              <w:rFonts w:eastAsiaTheme="minorEastAsia"/>
               <w:noProof/>
+              <w:lang w:eastAsia="es-CO"/>
             </w:rPr>
           </w:pPr>
-          <w:hyperlink w:anchor="_Toc127523275" w:history="1">
+          <w:hyperlink w:anchor="_Toc127529200" w:history="1">
             <w:r>
               <w:rPr>
                 <w:rStyle w:val="Hyperlink"/>
@@ -305,7 +313,7 @@
                 <w:noProof/>
                 <w:webHidden/>
               </w:rPr>
-              <w:instrText xml:space="preserve"> PAGEREF _Toc127523275 \h </w:instrText>
+              <w:instrText xml:space="preserve"> PAGEREF _Toc127529200 \h </w:instrText>
             </w:r>
             <w:r>
               <w:rPr>
@@ -343,10 +351,12 @@
               <w:tab w:val="right" w:leader="dot" w:pos="8828"/>
             </w:tabs>
             <w:rPr>
+              <w:rFonts w:eastAsiaTheme="minorEastAsia"/>
               <w:noProof/>
+              <w:lang w:eastAsia="es-CO"/>
             </w:rPr>
           </w:pPr>
-          <w:hyperlink w:anchor="_Toc127523276" w:history="1">
+          <w:hyperlink w:anchor="_Toc127529201" w:history="1">
             <w:r>
               <w:rPr>
                 <w:rStyle w:val="Hyperlink"/>
@@ -375,7 +385,7 @@
                 <w:noProof/>
                 <w:webHidden/>
               </w:rPr>
-              <w:instrText xml:space="preserve"> PAGEREF _Toc127523276 \h </w:instrText>
+              <w:instrText xml:space="preserve"> PAGEREF _Toc127529201 \h </w:instrText>
             </w:r>
             <w:r>
               <w:rPr>
@@ -413,10 +423,12 @@
               <w:tab w:val="right" w:leader="dot" w:pos="8828"/>
             </w:tabs>
             <w:rPr>
+              <w:rFonts w:eastAsiaTheme="minorEastAsia"/>
               <w:noProof/>
+              <w:lang w:eastAsia="es-CO"/>
             </w:rPr>
           </w:pPr>
-          <w:hyperlink w:anchor="_Toc127523277" w:history="1">
+          <w:hyperlink w:anchor="_Toc127529202" w:history="1">
             <w:r>
               <w:rPr>
                 <w:rStyle w:val="Hyperlink"/>
@@ -444,7 +456,7 @@
                 <w:noProof/>
                 <w:webHidden/>
               </w:rPr>
-              <w:instrText xml:space="preserve"> PAGEREF _Toc127523277 \h </w:instrText>
+              <w:instrText xml:space="preserve"> PAGEREF _Toc127529202 \h </w:instrText>
             </w:r>
             <w:r>
               <w:rPr>
@@ -482,10 +494,12 @@
               <w:tab w:val="right" w:leader="dot" w:pos="8828"/>
             </w:tabs>
             <w:rPr>
+              <w:rFonts w:eastAsiaTheme="minorEastAsia"/>
               <w:noProof/>
+              <w:lang w:eastAsia="es-CO"/>
             </w:rPr>
           </w:pPr>
-          <w:hyperlink w:anchor="_Toc127523278" w:history="1">
+          <w:hyperlink w:anchor="_Toc127529203" w:history="1">
             <w:r>
               <w:rPr>
                 <w:rStyle w:val="Hyperlink"/>
@@ -493,7 +507,7 @@
                 <w:noProof/>
                 <w:lang w:eastAsia="es-CO"/>
               </w:rPr>
-              <w:t>Generar de 4 a 6 vistas donde se evidencie lo más importante de cada ejercicio (haga una selección muy responsable de la información realmente importante según el contexto).</w:t>
+              <w:t>Vistas</w:t>
             </w:r>
             <w:r>
               <w:rPr>
@@ -514,7 +528,7 @@
                 <w:noProof/>
                 <w:webHidden/>
               </w:rPr>
-              <w:instrText xml:space="preserve"> PAGEREF _Toc127523278 \h </w:instrText>
+              <w:instrText xml:space="preserve"> PAGEREF _Toc127529203 \h </w:instrText>
             </w:r>
             <w:r>
               <w:rPr>
@@ -552,10 +566,12 @@
               <w:tab w:val="right" w:leader="dot" w:pos="8828"/>
             </w:tabs>
             <w:rPr>
+              <w:rFonts w:eastAsiaTheme="minorEastAsia"/>
               <w:noProof/>
+              <w:lang w:eastAsia="es-CO"/>
             </w:rPr>
           </w:pPr>
-          <w:hyperlink w:anchor="_Toc127523279" w:history="1">
+          <w:hyperlink w:anchor="_Toc127529204" w:history="1">
             <w:r>
               <w:rPr>
                 <w:rStyle w:val="Hyperlink"/>
@@ -563,7 +579,7 @@
                 <w:noProof/>
                 <w:lang w:eastAsia="es-CO"/>
               </w:rPr>
-              <w:t>Generar al menos 4 procedimientos almacenados.</w:t>
+              <w:t>Procedimientos almacenados.</w:t>
             </w:r>
             <w:r>
               <w:rPr>
@@ -584,7 +600,7 @@
                 <w:noProof/>
                 <w:webHidden/>
               </w:rPr>
-              <w:instrText xml:space="preserve"> PAGEREF _Toc127523279 \h </w:instrText>
+              <w:instrText xml:space="preserve"> PAGEREF _Toc127529204 \h </w:instrText>
             </w:r>
             <w:r>
               <w:rPr>
@@ -604,7 +620,7 @@
                 <w:noProof/>
                 <w:webHidden/>
               </w:rPr>
-              <w:t>13</w:t>
+              <w:t>14</w:t>
             </w:r>
             <w:r>
               <w:rPr>
@@ -622,10 +638,12 @@
               <w:tab w:val="right" w:leader="dot" w:pos="8828"/>
             </w:tabs>
             <w:rPr>
+              <w:rFonts w:eastAsiaTheme="minorEastAsia"/>
               <w:noProof/>
+              <w:lang w:eastAsia="es-CO"/>
             </w:rPr>
           </w:pPr>
-          <w:hyperlink w:anchor="_Toc127523280" w:history="1">
+          <w:hyperlink w:anchor="_Toc127529205" w:history="1">
             <w:r>
               <w:rPr>
                 <w:rStyle w:val="Hyperlink"/>
@@ -654,7 +672,7 @@
                 <w:noProof/>
                 <w:webHidden/>
               </w:rPr>
-              <w:instrText xml:space="preserve"> PAGEREF _Toc127523280 \h </w:instrText>
+              <w:instrText xml:space="preserve"> PAGEREF _Toc127529205 \h </w:instrText>
             </w:r>
             <w:r>
               <w:rPr>
@@ -674,7 +692,7 @@
                 <w:noProof/>
                 <w:webHidden/>
               </w:rPr>
-              <w:t>13</w:t>
+              <w:t>15</w:t>
             </w:r>
             <w:r>
               <w:rPr>
@@ -692,10 +710,12 @@
               <w:tab w:val="right" w:leader="dot" w:pos="8828"/>
             </w:tabs>
             <w:rPr>
+              <w:rFonts w:eastAsiaTheme="minorEastAsia"/>
               <w:noProof/>
+              <w:lang w:eastAsia="es-CO"/>
             </w:rPr>
           </w:pPr>
-          <w:hyperlink w:anchor="_Toc127523281" w:history="1">
+          <w:hyperlink w:anchor="_Toc127529206" w:history="1">
             <w:r>
               <w:rPr>
                 <w:rStyle w:val="Hyperlink"/>
@@ -724,7 +744,7 @@
                 <w:noProof/>
                 <w:webHidden/>
               </w:rPr>
-              <w:instrText xml:space="preserve"> PAGEREF _Toc127523281 \h </w:instrText>
+              <w:instrText xml:space="preserve"> PAGEREF _Toc127529206 \h </w:instrText>
             </w:r>
             <w:r>
               <w:rPr>
@@ -744,7 +764,7 @@
                 <w:noProof/>
                 <w:webHidden/>
               </w:rPr>
-              <w:t>13</w:t>
+              <w:t>15</w:t>
             </w:r>
             <w:r>
               <w:rPr>
@@ -762,10 +782,12 @@
               <w:tab w:val="right" w:leader="dot" w:pos="8828"/>
             </w:tabs>
             <w:rPr>
+              <w:rFonts w:eastAsiaTheme="minorEastAsia"/>
               <w:noProof/>
+              <w:lang w:eastAsia="es-CO"/>
             </w:rPr>
           </w:pPr>
-          <w:hyperlink w:anchor="_Toc127523282" w:history="1">
+          <w:hyperlink w:anchor="_Toc127529207" w:history="1">
             <w:r>
               <w:rPr>
                 <w:rStyle w:val="Hyperlink"/>
@@ -794,7 +816,7 @@
                 <w:noProof/>
                 <w:webHidden/>
               </w:rPr>
-              <w:instrText xml:space="preserve"> PAGEREF _Toc127523282 \h </w:instrText>
+              <w:instrText xml:space="preserve"> PAGEREF _Toc127529207 \h </w:instrText>
             </w:r>
             <w:r>
               <w:rPr>
@@ -814,7 +836,7 @@
                 <w:noProof/>
                 <w:webHidden/>
               </w:rPr>
-              <w:t>13</w:t>
+              <w:t>15</w:t>
             </w:r>
             <w:r>
               <w:rPr>
@@ -832,10 +854,12 @@
               <w:tab w:val="right" w:leader="dot" w:pos="8828"/>
             </w:tabs>
             <w:rPr>
+              <w:rFonts w:eastAsiaTheme="minorEastAsia"/>
               <w:noProof/>
+              <w:lang w:eastAsia="es-CO"/>
             </w:rPr>
           </w:pPr>
-          <w:hyperlink w:anchor="_Toc127523283" w:history="1">
+          <w:hyperlink w:anchor="_Toc127529208" w:history="1">
             <w:r>
               <w:rPr>
                 <w:rStyle w:val="Hyperlink"/>
@@ -864,7 +888,7 @@
                 <w:noProof/>
                 <w:webHidden/>
               </w:rPr>
-              <w:instrText xml:space="preserve"> PAGEREF _Toc127523283 \h </w:instrText>
+              <w:instrText xml:space="preserve"> PAGEREF _Toc127529208 \h </w:instrText>
             </w:r>
             <w:r>
               <w:rPr>
@@ -884,7 +908,7 @@
                 <w:noProof/>
                 <w:webHidden/>
               </w:rPr>
-              <w:t>13</w:t>
+              <w:t>15</w:t>
             </w:r>
             <w:r>
               <w:rPr>
@@ -922,7 +946,7 @@
           <w:lang w:eastAsia="es-CO"/>
         </w:rPr>
       </w:pPr>
-      <w:bookmarkStart w:id="0" w:name="_Toc127523272"/>
+      <w:bookmarkStart w:id="0" w:name="_Toc127529197"/>
       <w:r>
         <w:rPr>
           <w:rFonts w:eastAsia="Times New Roman"/>
@@ -1301,7 +1325,7 @@
           <w:lang w:eastAsia="es-CO"/>
         </w:rPr>
       </w:pPr>
-      <w:bookmarkStart w:id="1" w:name="_Toc127523273"/>
+      <w:bookmarkStart w:id="1" w:name="_Toc127529198"/>
       <w:r>
         <w:rPr>
           <w:rFonts w:eastAsia="Times New Roman"/>
@@ -2013,7 +2037,7 @@
           <w:lang w:eastAsia="es-CO"/>
         </w:rPr>
       </w:pPr>
-      <w:bookmarkStart w:id="2" w:name="_Toc127523274"/>
+      <w:bookmarkStart w:id="2" w:name="_Toc127529199"/>
       <w:r>
         <w:rPr>
           <w:rFonts w:eastAsia="Times New Roman"/>
@@ -2538,7 +2562,7 @@
           <w:lang w:eastAsia="es-CO"/>
         </w:rPr>
       </w:pPr>
-      <w:bookmarkStart w:id="3" w:name="_Toc127523275"/>
+      <w:bookmarkStart w:id="3" w:name="_Toc127529200"/>
       <w:r>
         <w:rPr>
           <w:rFonts w:eastAsia="Times New Roman"/>
@@ -2817,7 +2841,7 @@
           <w:lang w:eastAsia="es-CO"/>
         </w:rPr>
       </w:pPr>
-      <w:bookmarkStart w:id="4" w:name="_Toc127523276"/>
+      <w:bookmarkStart w:id="4" w:name="_Toc127529201"/>
       <w:r>
         <w:rPr>
           <w:rFonts w:eastAsia="Times New Roman"/>
@@ -10656,7 +10680,7 @@
           <w:lang w:eastAsia="es-CO"/>
         </w:rPr>
       </w:pPr>
-      <w:bookmarkStart w:id="5" w:name="_Toc127523277"/>
+      <w:bookmarkStart w:id="5" w:name="_Toc127529202"/>
       <w:r>
         <w:rPr>
           <w:lang w:eastAsia="es-CO"/>
@@ -12190,12 +12214,21 @@
           <w:lang w:eastAsia="es-CO"/>
         </w:rPr>
       </w:pPr>
+      <w:bookmarkStart w:id="6" w:name="_Toc127529203"/>
       <w:r>
         <w:rPr>
           <w:rFonts w:eastAsia="Times New Roman"/>
           <w:lang w:eastAsia="es-CO"/>
         </w:rPr>
-        <w:t xml:space="preserve">Vistas </w:t>
+        <w:t>Vistas</w:t>
+      </w:r>
+      <w:bookmarkEnd w:id="6"/>
+      <w:r>
+        <w:rPr>
+          <w:rFonts w:eastAsia="Times New Roman"/>
+          <w:lang w:eastAsia="es-CO"/>
+        </w:rPr>
+        <w:t xml:space="preserve"> </w:t>
       </w:r>
     </w:p>
     <w:tbl>
@@ -13030,42 +13063,962 @@
     </w:p>
     <w:p>
       <w:pPr>
-        <w:rPr>
-          <w:lang w:eastAsia="es-CO"/>
-        </w:rPr>
-      </w:pPr>
-    </w:p>
-    <w:p>
-      <w:pPr>
         <w:pStyle w:val="Heading2"/>
         <w:rPr>
           <w:rFonts w:eastAsia="Times New Roman"/>
           <w:lang w:eastAsia="es-CO"/>
         </w:rPr>
       </w:pPr>
-      <w:bookmarkStart w:id="6" w:name="_Hlk127515445"/>
-      <w:bookmarkStart w:id="7" w:name="_Toc127523279"/>
+      <w:bookmarkStart w:id="7" w:name="_Toc127529204"/>
       <w:r>
         <w:rPr>
           <w:rFonts w:eastAsia="Times New Roman"/>
           <w:lang w:eastAsia="es-CO"/>
         </w:rPr>
-        <w:t xml:space="preserve">Generar al menos </w:t>
-      </w:r>
-      <w:bookmarkEnd w:id="6"/>
+        <w:t>P</w:t>
+      </w:r>
       <w:r>
         <w:rPr>
           <w:rFonts w:eastAsia="Times New Roman"/>
           <w:lang w:eastAsia="es-CO"/>
         </w:rPr>
-        <w:t>4 procedimientos almacenados.</w:t>
+        <w:t>rocedimientos almacenados.</w:t>
       </w:r>
       <w:bookmarkEnd w:id="7"/>
     </w:p>
-    <w:p>
-      <w:pPr>
-        <w:rPr>
-          <w:lang w:eastAsia="es-CO"/>
+    <w:tbl>
+      <w:tblPr>
+        <w:tblStyle w:val="TableGrid"/>
+        <w:tblW w:w="0" w:type="auto"/>
+        <w:tblLook w:val="04A0" w:firstRow="1" w:lastRow="0" w:firstColumn="1" w:lastColumn="0" w:noHBand="0" w:noVBand="1"/>
+      </w:tblPr>
+      <w:tblGrid>
+        <w:gridCol w:w="8828"/>
+      </w:tblGrid>
+      <w:tr>
+        <w:tc>
+          <w:tcPr>
+            <w:tcW w:w="8828" w:type="dxa"/>
+          </w:tcPr>
+          <w:p>
+            <w:pPr>
+              <w:spacing w:after="0" w:line="240" w:lineRule="auto"/>
+              <w:rPr>
+                <w:b/>
+                <w:bCs/>
+                <w:lang w:eastAsia="es-CO"/>
+              </w:rPr>
+            </w:pPr>
+            <w:r>
+              <w:rPr>
+                <w:b/>
+                <w:bCs/>
+                <w:lang w:eastAsia="es-CO"/>
+              </w:rPr>
+              <w:t xml:space="preserve">#Sp para agregar </w:t>
+            </w:r>
+            <w:r>
+              <w:rPr>
+                <w:b/>
+                <w:bCs/>
+                <w:lang w:eastAsia="es-CO"/>
+              </w:rPr>
+              <w:t xml:space="preserve">proveedor </w:t>
+            </w:r>
+          </w:p>
+          <w:p>
+            <w:pPr>
+              <w:spacing w:after="0" w:line="240" w:lineRule="auto"/>
+              <w:rPr>
+                <w:lang w:eastAsia="es-CO"/>
+              </w:rPr>
+            </w:pPr>
+            <w:r>
+              <w:rPr>
+                <w:lang w:eastAsia="es-CO"/>
+              </w:rPr>
+              <w:t>DELIMITER //</w:t>
+            </w:r>
+          </w:p>
+          <w:p>
+            <w:pPr>
+              <w:spacing w:after="0" w:line="240" w:lineRule="auto"/>
+              <w:rPr>
+                <w:lang w:val="en-US" w:eastAsia="es-CO"/>
+              </w:rPr>
+            </w:pPr>
+            <w:r>
+              <w:rPr>
+                <w:lang w:val="en-US" w:eastAsia="es-CO"/>
+              </w:rPr>
+              <w:t>CREATE PROCEDURE sp_agregar_proveedor (</w:t>
+            </w:r>
+          </w:p>
+          <w:p>
+            <w:pPr>
+              <w:spacing w:after="0" w:line="240" w:lineRule="auto"/>
+              <w:rPr>
+                <w:lang w:val="en-US" w:eastAsia="es-CO"/>
+              </w:rPr>
+            </w:pPr>
+            <w:r>
+              <w:rPr>
+                <w:lang w:val="en-US" w:eastAsia="es-CO"/>
+              </w:rPr>
+              <w:t xml:space="preserve">   NIT_param INT,</w:t>
+            </w:r>
+          </w:p>
+          <w:p>
+            <w:pPr>
+              <w:spacing w:after="0" w:line="240" w:lineRule="auto"/>
+              <w:rPr>
+                <w:lang w:val="en-US" w:eastAsia="es-CO"/>
+              </w:rPr>
+            </w:pPr>
+            <w:r>
+              <w:rPr>
+                <w:lang w:val="en-US" w:eastAsia="es-CO"/>
+              </w:rPr>
+              <w:t xml:space="preserve">  nombre_param VARCHAR(30), </w:t>
+            </w:r>
+          </w:p>
+          <w:p>
+            <w:pPr>
+              <w:spacing w:after="0" w:line="240" w:lineRule="auto"/>
+              <w:rPr>
+                <w:lang w:val="en-US" w:eastAsia="es-CO"/>
+              </w:rPr>
+            </w:pPr>
+            <w:r>
+              <w:rPr>
+                <w:lang w:val="en-US" w:eastAsia="es-CO"/>
+              </w:rPr>
+              <w:t xml:space="preserve">  direccion_param VARCHAR(15)</w:t>
+            </w:r>
+          </w:p>
+          <w:p>
+            <w:pPr>
+              <w:spacing w:after="0" w:line="240" w:lineRule="auto"/>
+              <w:rPr>
+                <w:lang w:val="en-US" w:eastAsia="es-CO"/>
+              </w:rPr>
+            </w:pPr>
+            <w:r>
+              <w:rPr>
+                <w:lang w:val="en-US" w:eastAsia="es-CO"/>
+              </w:rPr>
+              <w:t xml:space="preserve"> )</w:t>
+            </w:r>
+          </w:p>
+          <w:p>
+            <w:pPr>
+              <w:spacing w:after="0" w:line="240" w:lineRule="auto"/>
+              <w:rPr>
+                <w:lang w:val="en-US" w:eastAsia="es-CO"/>
+              </w:rPr>
+            </w:pPr>
+            <w:r>
+              <w:rPr>
+                <w:lang w:val="en-US" w:eastAsia="es-CO"/>
+              </w:rPr>
+              <w:t>BEGIN</w:t>
+            </w:r>
+          </w:p>
+          <w:p>
+            <w:pPr>
+              <w:spacing w:after="0" w:line="240" w:lineRule="auto"/>
+              <w:rPr>
+                <w:lang w:val="en-US" w:eastAsia="es-CO"/>
+              </w:rPr>
+            </w:pPr>
+            <w:r>
+              <w:rPr>
+                <w:lang w:val="en-US" w:eastAsia="es-CO"/>
+              </w:rPr>
+              <w:t xml:space="preserve">    INSERT INTO   proveedor (NIT, nombre, direccion)</w:t>
+            </w:r>
+          </w:p>
+          <w:p>
+            <w:pPr>
+              <w:spacing w:after="0" w:line="240" w:lineRule="auto"/>
+              <w:rPr>
+                <w:lang w:val="en-US" w:eastAsia="es-CO"/>
+              </w:rPr>
+            </w:pPr>
+            <w:r>
+              <w:rPr>
+                <w:lang w:val="en-US" w:eastAsia="es-CO"/>
+              </w:rPr>
+              <w:t>VALUES (NIT_param, nombre_param, direccion_param);</w:t>
+            </w:r>
+          </w:p>
+          <w:p>
+            <w:pPr>
+              <w:spacing w:after="0" w:line="240" w:lineRule="auto"/>
+              <w:rPr>
+                <w:lang w:val="en-US" w:eastAsia="es-CO"/>
+              </w:rPr>
+            </w:pPr>
+            <w:r>
+              <w:rPr>
+                <w:lang w:val="en-US" w:eastAsia="es-CO"/>
+              </w:rPr>
+              <w:t>END//</w:t>
+            </w:r>
+          </w:p>
+          <w:p>
+            <w:pPr>
+              <w:spacing w:after="0" w:line="240" w:lineRule="auto"/>
+              <w:rPr>
+                <w:lang w:val="en-US" w:eastAsia="es-CO"/>
+              </w:rPr>
+            </w:pPr>
+            <w:r>
+              <w:rPr>
+                <w:lang w:val="en-US" w:eastAsia="es-CO"/>
+              </w:rPr>
+              <w:t>DELIMITER ;</w:t>
+            </w:r>
+          </w:p>
+          <w:p>
+            <w:pPr>
+              <w:spacing w:after="0" w:line="240" w:lineRule="auto"/>
+              <w:rPr>
+                <w:lang w:val="en-US" w:eastAsia="es-CO"/>
+              </w:rPr>
+            </w:pPr>
+          </w:p>
+          <w:p>
+            <w:pPr>
+              <w:spacing w:after="0" w:line="240" w:lineRule="auto"/>
+              <w:rPr>
+                <w:lang w:val="en-US" w:eastAsia="es-CO"/>
+              </w:rPr>
+            </w:pPr>
+            <w:r>
+              <w:rPr>
+                <w:lang w:val="en-US" w:eastAsia="es-CO"/>
+              </w:rPr>
+              <w:t>CALL sp_agregar_proveedor( 113, "Pinturas", "direccion3");</w:t>
+            </w:r>
+          </w:p>
+          <w:p>
+            <w:pPr>
+              <w:rPr>
+                <w:lang w:eastAsia="es-CO"/>
+              </w:rPr>
+            </w:pPr>
+            <w:r>
+              <w:rPr>
+                <w:lang w:eastAsia="es-CO"/>
+              </w:rPr>
+              <w:t>SELECT*FROM proveedor;</w:t>
+            </w:r>
+          </w:p>
+        </w:tc>
+      </w:tr>
+      <w:tr>
+        <w:tc>
+          <w:tcPr>
+            <w:tcW w:w="8828" w:type="dxa"/>
+          </w:tcPr>
+          <w:p>
+            <w:pPr>
+              <w:rPr>
+                <w:lang w:eastAsia="es-CO"/>
+              </w:rPr>
+            </w:pPr>
+            <w:r>
+              <w:rPr>
+                <w:lang w:eastAsia="es-CO"/>
+              </w:rPr>
+              <w:drawing>
+                <wp:inline distT="0" distB="0" distL="0" distR="0" wp14:anchorId="5839B24D" wp14:editId="387A1036">
+                  <wp:extent cx="2124371" cy="838317"/>
+                  <wp:effectExtent l="0" t="0" r="9525" b="0"/>
+                  <wp:docPr id="43" name="Picture 43"/>
+                  <wp:cNvGraphicFramePr>
+                    <a:graphicFrameLocks xmlns:a="http://schemas.openxmlformats.org/drawingml/2006/main" noChangeAspect="1"/>
+                  </wp:cNvGraphicFramePr>
+                  <a:graphic xmlns:a="http://schemas.openxmlformats.org/drawingml/2006/main">
+                    <a:graphicData uri="http://schemas.openxmlformats.org/drawingml/2006/picture">
+                      <pic:pic xmlns:pic="http://schemas.openxmlformats.org/drawingml/2006/picture">
+                        <pic:nvPicPr>
+                          <pic:cNvPr id="1" name=""/>
+                          <pic:cNvPicPr/>
+                        </pic:nvPicPr>
+                        <pic:blipFill>
+                          <a:blip r:embed="rId24"/>
+                          <a:stretch>
+                            <a:fillRect/>
+                          </a:stretch>
+                        </pic:blipFill>
+                        <pic:spPr>
+                          <a:xfrm>
+                            <a:off x="0" y="0"/>
+                            <a:ext cx="2124371" cy="838317"/>
+                          </a:xfrm>
+                          <a:prstGeom prst="rect">
+                            <a:avLst/>
+                          </a:prstGeom>
+                        </pic:spPr>
+                      </pic:pic>
+                    </a:graphicData>
+                  </a:graphic>
+                </wp:inline>
+              </w:drawing>
+            </w:r>
+          </w:p>
+        </w:tc>
+      </w:tr>
+      <w:tr>
+        <w:tc>
+          <w:tcPr>
+            <w:tcW w:w="8828" w:type="dxa"/>
+          </w:tcPr>
+          <w:p>
+            <w:pPr>
+              <w:rPr>
+                <w:b/>
+                <w:bCs/>
+                <w:lang w:eastAsia="es-CO"/>
+              </w:rPr>
+            </w:pPr>
+          </w:p>
+          <w:p>
+            <w:pPr>
+              <w:spacing w:after="0" w:line="240" w:lineRule="auto"/>
+              <w:rPr>
+                <w:b/>
+                <w:bCs/>
+                <w:lang w:eastAsia="es-CO"/>
+              </w:rPr>
+            </w:pPr>
+            <w:r>
+              <w:rPr>
+                <w:b/>
+                <w:bCs/>
+                <w:lang w:eastAsia="es-CO"/>
+              </w:rPr>
+              <w:t xml:space="preserve">#Sp para </w:t>
+            </w:r>
+            <w:r>
+              <w:rPr>
+                <w:b/>
+                <w:bCs/>
+                <w:lang w:eastAsia="es-CO"/>
+              </w:rPr>
+              <w:t xml:space="preserve">eliminar un proveedor </w:t>
+            </w:r>
+          </w:p>
+          <w:p>
+            <w:pPr>
+              <w:rPr>
+                <w:lang w:eastAsia="es-CO"/>
+              </w:rPr>
+            </w:pPr>
+          </w:p>
+          <w:p>
+            <w:pPr>
+              <w:spacing w:after="0" w:line="240" w:lineRule="auto"/>
+              <w:rPr>
+                <w:lang w:eastAsia="es-CO"/>
+              </w:rPr>
+            </w:pPr>
+            <w:r>
+              <w:rPr>
+                <w:lang w:eastAsia="es-CO"/>
+              </w:rPr>
+              <w:t>DELIMITER //</w:t>
+            </w:r>
+          </w:p>
+          <w:p>
+            <w:pPr>
+              <w:spacing w:after="0" w:line="240" w:lineRule="auto"/>
+              <w:rPr>
+                <w:lang w:val="en-US" w:eastAsia="es-CO"/>
+              </w:rPr>
+            </w:pPr>
+            <w:r>
+              <w:rPr>
+                <w:lang w:val="en-US" w:eastAsia="es-CO"/>
+              </w:rPr>
+              <w:t>CREATE PROCEDURE sp_eliminar_proveedor (</w:t>
+            </w:r>
+          </w:p>
+          <w:p>
+            <w:pPr>
+              <w:spacing w:after="0" w:line="240" w:lineRule="auto"/>
+              <w:rPr>
+                <w:lang w:val="en-US" w:eastAsia="es-CO"/>
+              </w:rPr>
+            </w:pPr>
+            <w:r>
+              <w:rPr>
+                <w:lang w:val="en-US" w:eastAsia="es-CO"/>
+              </w:rPr>
+              <w:t xml:space="preserve">   NIT_param INT</w:t>
+            </w:r>
+          </w:p>
+          <w:p>
+            <w:pPr>
+              <w:spacing w:after="0" w:line="240" w:lineRule="auto"/>
+              <w:rPr>
+                <w:lang w:val="en-US" w:eastAsia="es-CO"/>
+              </w:rPr>
+            </w:pPr>
+            <w:r>
+              <w:rPr>
+                <w:lang w:val="en-US" w:eastAsia="es-CO"/>
+              </w:rPr>
+              <w:t xml:space="preserve"> )</w:t>
+            </w:r>
+          </w:p>
+          <w:p>
+            <w:pPr>
+              <w:spacing w:after="0" w:line="240" w:lineRule="auto"/>
+              <w:rPr>
+                <w:lang w:val="en-US" w:eastAsia="es-CO"/>
+              </w:rPr>
+            </w:pPr>
+            <w:r>
+              <w:rPr>
+                <w:lang w:val="en-US" w:eastAsia="es-CO"/>
+              </w:rPr>
+              <w:t>BEGIN</w:t>
+            </w:r>
+          </w:p>
+          <w:p>
+            <w:pPr>
+              <w:spacing w:after="0" w:line="240" w:lineRule="auto"/>
+              <w:rPr>
+                <w:lang w:val="en-US" w:eastAsia="es-CO"/>
+              </w:rPr>
+            </w:pPr>
+            <w:r>
+              <w:rPr>
+                <w:lang w:val="en-US" w:eastAsia="es-CO"/>
+              </w:rPr>
+              <w:t xml:space="preserve">    DELETE FROM  proveedor WHERE NIT = NIT_param;</w:t>
+            </w:r>
+          </w:p>
+          <w:p>
+            <w:pPr>
+              <w:spacing w:after="0" w:line="240" w:lineRule="auto"/>
+              <w:rPr>
+                <w:lang w:val="en-US" w:eastAsia="es-CO"/>
+              </w:rPr>
+            </w:pPr>
+            <w:r>
+              <w:rPr>
+                <w:lang w:val="en-US" w:eastAsia="es-CO"/>
+              </w:rPr>
+              <w:t>END//</w:t>
+            </w:r>
+          </w:p>
+          <w:p>
+            <w:pPr>
+              <w:spacing w:after="0" w:line="240" w:lineRule="auto"/>
+              <w:rPr>
+                <w:lang w:val="en-US" w:eastAsia="es-CO"/>
+              </w:rPr>
+            </w:pPr>
+            <w:r>
+              <w:rPr>
+                <w:lang w:val="en-US" w:eastAsia="es-CO"/>
+              </w:rPr>
+              <w:t xml:space="preserve">DELIMITER </w:t>
+            </w:r>
+          </w:p>
+          <w:p>
+            <w:pPr>
+              <w:spacing w:after="0" w:line="240" w:lineRule="auto"/>
+              <w:rPr>
+                <w:lang w:val="en-US" w:eastAsia="es-CO"/>
+              </w:rPr>
+            </w:pPr>
+            <w:r>
+              <w:rPr>
+                <w:lang w:val="en-US" w:eastAsia="es-CO"/>
+              </w:rPr>
+              <w:t>CALL sp_eliminar_proveedor(113);</w:t>
+            </w:r>
+          </w:p>
+          <w:p>
+            <w:pPr>
+              <w:rPr>
+                <w:lang w:eastAsia="es-CO"/>
+              </w:rPr>
+            </w:pPr>
+            <w:r>
+              <w:rPr>
+                <w:lang w:eastAsia="es-CO"/>
+              </w:rPr>
+              <w:t>SELECT*FROM proveedor;</w:t>
+            </w:r>
+          </w:p>
+        </w:tc>
+      </w:tr>
+      <w:tr>
+        <w:tc>
+          <w:tcPr>
+            <w:tcW w:w="8828" w:type="dxa"/>
+          </w:tcPr>
+          <w:p>
+            <w:pPr>
+              <w:rPr>
+                <w:b/>
+                <w:bCs/>
+                <w:lang w:eastAsia="es-CO"/>
+              </w:rPr>
+            </w:pPr>
+            <w:r>
+              <w:rPr>
+                <w:b/>
+                <w:bCs/>
+                <w:lang w:eastAsia="es-CO"/>
+              </w:rPr>
+              <w:lastRenderedPageBreak/>
+              <w:drawing>
+                <wp:inline distT="0" distB="0" distL="0" distR="0" wp14:anchorId="0AB26A59" wp14:editId="79A697CB">
+                  <wp:extent cx="2105319" cy="695422"/>
+                  <wp:effectExtent l="0" t="0" r="9525" b="9525"/>
+                  <wp:docPr id="44" name="Picture 44"/>
+                  <wp:cNvGraphicFramePr>
+                    <a:graphicFrameLocks xmlns:a="http://schemas.openxmlformats.org/drawingml/2006/main" noChangeAspect="1"/>
+                  </wp:cNvGraphicFramePr>
+                  <a:graphic xmlns:a="http://schemas.openxmlformats.org/drawingml/2006/main">
+                    <a:graphicData uri="http://schemas.openxmlformats.org/drawingml/2006/picture">
+                      <pic:pic xmlns:pic="http://schemas.openxmlformats.org/drawingml/2006/picture">
+                        <pic:nvPicPr>
+                          <pic:cNvPr id="1" name=""/>
+                          <pic:cNvPicPr/>
+                        </pic:nvPicPr>
+                        <pic:blipFill>
+                          <a:blip r:embed="rId25"/>
+                          <a:stretch>
+                            <a:fillRect/>
+                          </a:stretch>
+                        </pic:blipFill>
+                        <pic:spPr>
+                          <a:xfrm>
+                            <a:off x="0" y="0"/>
+                            <a:ext cx="2105319" cy="695422"/>
+                          </a:xfrm>
+                          <a:prstGeom prst="rect">
+                            <a:avLst/>
+                          </a:prstGeom>
+                        </pic:spPr>
+                      </pic:pic>
+                    </a:graphicData>
+                  </a:graphic>
+                </wp:inline>
+              </w:drawing>
+            </w:r>
+          </w:p>
+        </w:tc>
+      </w:tr>
+      <w:tr>
+        <w:tc>
+          <w:tcPr>
+            <w:tcW w:w="8828" w:type="dxa"/>
+          </w:tcPr>
+          <w:p>
+            <w:pPr>
+              <w:spacing w:after="0" w:line="240" w:lineRule="auto"/>
+              <w:rPr>
+                <w:b/>
+                <w:bCs/>
+                <w:lang w:eastAsia="es-CO"/>
+              </w:rPr>
+            </w:pPr>
+            <w:r>
+              <w:rPr>
+                <w:b/>
+                <w:bCs/>
+                <w:lang w:eastAsia="es-CO"/>
+              </w:rPr>
+              <w:t>#Sp para actualizar proveedor</w:t>
+            </w:r>
+          </w:p>
+          <w:p>
+            <w:pPr>
+              <w:spacing w:after="0" w:line="240" w:lineRule="auto"/>
+              <w:rPr>
+                <w:lang w:eastAsia="es-CO"/>
+              </w:rPr>
+            </w:pPr>
+            <w:r>
+              <w:rPr>
+                <w:lang w:eastAsia="es-CO"/>
+              </w:rPr>
+              <w:t>DELIMITER //</w:t>
+            </w:r>
+          </w:p>
+          <w:p>
+            <w:pPr>
+              <w:spacing w:after="0" w:line="240" w:lineRule="auto"/>
+              <w:rPr>
+                <w:lang w:val="en-US" w:eastAsia="es-CO"/>
+              </w:rPr>
+            </w:pPr>
+            <w:r>
+              <w:rPr>
+                <w:lang w:val="en-US" w:eastAsia="es-CO"/>
+              </w:rPr>
+              <w:t>CREATE PROCEDURE sp_actualizar_proveedor (</w:t>
+            </w:r>
+          </w:p>
+          <w:p>
+            <w:pPr>
+              <w:spacing w:after="0" w:line="240" w:lineRule="auto"/>
+              <w:rPr>
+                <w:lang w:val="en-US" w:eastAsia="es-CO"/>
+              </w:rPr>
+            </w:pPr>
+            <w:r>
+              <w:rPr>
+                <w:lang w:val="en-US" w:eastAsia="es-CO"/>
+              </w:rPr>
+              <w:t xml:space="preserve">   NIT_param INT,</w:t>
+            </w:r>
+          </w:p>
+          <w:p>
+            <w:pPr>
+              <w:spacing w:after="0" w:line="240" w:lineRule="auto"/>
+              <w:rPr>
+                <w:lang w:eastAsia="es-CO"/>
+              </w:rPr>
+            </w:pPr>
+            <w:r>
+              <w:rPr>
+                <w:lang w:val="en-US" w:eastAsia="es-CO"/>
+              </w:rPr>
+              <w:t xml:space="preserve">   </w:t>
+            </w:r>
+            <w:r>
+              <w:rPr>
+                <w:lang w:eastAsia="es-CO"/>
+              </w:rPr>
+              <w:t xml:space="preserve">nombre_param VARCHAR(30), </w:t>
+            </w:r>
+          </w:p>
+          <w:p>
+            <w:pPr>
+              <w:spacing w:after="0" w:line="240" w:lineRule="auto"/>
+              <w:rPr>
+                <w:lang w:eastAsia="es-CO"/>
+              </w:rPr>
+            </w:pPr>
+            <w:r>
+              <w:rPr>
+                <w:lang w:eastAsia="es-CO"/>
+              </w:rPr>
+              <w:t xml:space="preserve">   direccion_param VARCHAR(15)</w:t>
+            </w:r>
+          </w:p>
+          <w:p>
+            <w:pPr>
+              <w:spacing w:after="0" w:line="240" w:lineRule="auto"/>
+              <w:rPr>
+                <w:lang w:val="en-US" w:eastAsia="es-CO"/>
+              </w:rPr>
+            </w:pPr>
+            <w:r>
+              <w:rPr>
+                <w:lang w:eastAsia="es-CO"/>
+              </w:rPr>
+              <w:t xml:space="preserve"> </w:t>
+            </w:r>
+            <w:r>
+              <w:rPr>
+                <w:lang w:val="en-US" w:eastAsia="es-CO"/>
+              </w:rPr>
+              <w:t>)</w:t>
+            </w:r>
+          </w:p>
+          <w:p>
+            <w:pPr>
+              <w:spacing w:after="0" w:line="240" w:lineRule="auto"/>
+              <w:rPr>
+                <w:lang w:val="en-US" w:eastAsia="es-CO"/>
+              </w:rPr>
+            </w:pPr>
+            <w:r>
+              <w:rPr>
+                <w:lang w:val="en-US" w:eastAsia="es-CO"/>
+              </w:rPr>
+              <w:t>BEGIN</w:t>
+            </w:r>
+          </w:p>
+          <w:p>
+            <w:pPr>
+              <w:spacing w:after="0" w:line="240" w:lineRule="auto"/>
+              <w:rPr>
+                <w:lang w:val="en-US" w:eastAsia="es-CO"/>
+              </w:rPr>
+            </w:pPr>
+            <w:r>
+              <w:rPr>
+                <w:lang w:val="en-US" w:eastAsia="es-CO"/>
+              </w:rPr>
+              <w:t xml:space="preserve">    UPDATE  proveedor SET NIT = NIT_param WHERE direccion = direccion_param;</w:t>
+            </w:r>
+          </w:p>
+          <w:p>
+            <w:pPr>
+              <w:spacing w:after="0" w:line="240" w:lineRule="auto"/>
+              <w:rPr>
+                <w:lang w:eastAsia="es-CO"/>
+              </w:rPr>
+            </w:pPr>
+            <w:r>
+              <w:rPr>
+                <w:lang w:eastAsia="es-CO"/>
+              </w:rPr>
+              <w:t>END//</w:t>
+            </w:r>
+          </w:p>
+          <w:p>
+            <w:pPr>
+              <w:rPr>
+                <w:b/>
+                <w:bCs/>
+                <w:lang w:eastAsia="es-CO"/>
+              </w:rPr>
+            </w:pPr>
+            <w:r>
+              <w:rPr>
+                <w:lang w:eastAsia="es-CO"/>
+              </w:rPr>
+              <w:t>DELIMITER</w:t>
+            </w:r>
+          </w:p>
+        </w:tc>
+      </w:tr>
+      <w:tr>
+        <w:tc>
+          <w:tcPr>
+            <w:tcW w:w="8828" w:type="dxa"/>
+          </w:tcPr>
+          <w:p>
+            <w:pPr>
+              <w:rPr>
+                <w:b/>
+                <w:bCs/>
+                <w:lang w:eastAsia="es-CO"/>
+              </w:rPr>
+            </w:pPr>
+            <w:r>
+              <w:rPr>
+                <w:b/>
+                <w:bCs/>
+                <w:lang w:eastAsia="es-CO"/>
+              </w:rPr>
+              <w:t xml:space="preserve">#Sp para </w:t>
+            </w:r>
+            <w:r>
+              <w:rPr>
+                <w:b/>
+                <w:bCs/>
+                <w:lang w:eastAsia="es-CO"/>
+              </w:rPr>
+              <w:t>consultar producto</w:t>
+            </w:r>
+          </w:p>
+          <w:p>
+            <w:pPr>
+              <w:spacing w:after="0" w:line="240" w:lineRule="auto"/>
+              <w:rPr>
+                <w:lang w:val="en-US" w:eastAsia="es-CO"/>
+              </w:rPr>
+            </w:pPr>
+            <w:r>
+              <w:rPr>
+                <w:lang w:val="en-US" w:eastAsia="es-CO"/>
+              </w:rPr>
+              <w:t>CREATE PROCEDURE sp_consultar_producto (</w:t>
+            </w:r>
+          </w:p>
+          <w:p>
+            <w:pPr>
+              <w:spacing w:after="0" w:line="240" w:lineRule="auto"/>
+              <w:rPr>
+                <w:lang w:val="en-US" w:eastAsia="es-CO"/>
+              </w:rPr>
+            </w:pPr>
+            <w:r>
+              <w:rPr>
+                <w:lang w:val="en-US" w:eastAsia="es-CO"/>
+              </w:rPr>
+              <w:t xml:space="preserve">    IN id_param  INT</w:t>
+            </w:r>
+          </w:p>
+          <w:p>
+            <w:pPr>
+              <w:spacing w:after="0" w:line="240" w:lineRule="auto"/>
+              <w:rPr>
+                <w:lang w:val="en-US" w:eastAsia="es-CO"/>
+              </w:rPr>
+            </w:pPr>
+            <w:r>
+              <w:rPr>
+                <w:lang w:val="en-US" w:eastAsia="es-CO"/>
+              </w:rPr>
+              <w:t>)</w:t>
+            </w:r>
+          </w:p>
+          <w:p>
+            <w:pPr>
+              <w:spacing w:after="0" w:line="240" w:lineRule="auto"/>
+              <w:rPr>
+                <w:lang w:val="en-US" w:eastAsia="es-CO"/>
+              </w:rPr>
+            </w:pPr>
+            <w:r>
+              <w:rPr>
+                <w:lang w:val="en-US" w:eastAsia="es-CO"/>
+              </w:rPr>
+              <w:t>BEGIN</w:t>
+            </w:r>
+          </w:p>
+          <w:p>
+            <w:pPr>
+              <w:spacing w:after="0" w:line="240" w:lineRule="auto"/>
+              <w:rPr>
+                <w:lang w:val="en-US" w:eastAsia="es-CO"/>
+              </w:rPr>
+            </w:pPr>
+            <w:r>
+              <w:rPr>
+                <w:lang w:val="en-US" w:eastAsia="es-CO"/>
+              </w:rPr>
+              <w:t xml:space="preserve">    SELECT * FROM producto WHERE REF = id_param ;</w:t>
+            </w:r>
+          </w:p>
+          <w:p>
+            <w:pPr>
+              <w:spacing w:after="0" w:line="240" w:lineRule="auto"/>
+              <w:rPr>
+                <w:lang w:val="en-US" w:eastAsia="es-CO"/>
+              </w:rPr>
+            </w:pPr>
+            <w:r>
+              <w:rPr>
+                <w:lang w:val="en-US" w:eastAsia="es-CO"/>
+              </w:rPr>
+              <w:t>END//</w:t>
+            </w:r>
+          </w:p>
+          <w:p>
+            <w:pPr>
+              <w:spacing w:after="0" w:line="240" w:lineRule="auto"/>
+              <w:rPr>
+                <w:lang w:val="en-US" w:eastAsia="es-CO"/>
+              </w:rPr>
+            </w:pPr>
+            <w:r>
+              <w:rPr>
+                <w:lang w:val="en-US" w:eastAsia="es-CO"/>
+              </w:rPr>
+              <w:t>DELIMITER ;</w:t>
+            </w:r>
+          </w:p>
+          <w:p>
+            <w:pPr>
+              <w:spacing w:after="0" w:line="240" w:lineRule="auto"/>
+              <w:rPr>
+                <w:lang w:val="en-US" w:eastAsia="es-CO"/>
+              </w:rPr>
+            </w:pPr>
+            <w:r>
+              <w:rPr>
+                <w:lang w:val="en-US" w:eastAsia="es-CO"/>
+              </w:rPr>
+              <w:t>CALL sp_consultar_producto  (112);</w:t>
+            </w:r>
+          </w:p>
+          <w:p>
+            <w:pPr>
+              <w:rPr>
+                <w:b/>
+                <w:bCs/>
+                <w:lang w:val="en-US" w:eastAsia="es-CO"/>
+              </w:rPr>
+            </w:pPr>
+          </w:p>
+        </w:tc>
+      </w:tr>
+      <w:tr>
+        <w:tc>
+          <w:tcPr>
+            <w:tcW w:w="8828" w:type="dxa"/>
+          </w:tcPr>
+          <w:p>
+            <w:pPr>
+              <w:rPr>
+                <w:b/>
+                <w:bCs/>
+                <w:lang w:eastAsia="es-CO"/>
+              </w:rPr>
+            </w:pPr>
+            <w:r>
+              <w:rPr>
+                <w:b/>
+                <w:bCs/>
+                <w:lang w:eastAsia="es-CO"/>
+              </w:rPr>
+              <w:drawing>
+                <wp:inline distT="0" distB="0" distL="0" distR="0" wp14:anchorId="0CA29B94" wp14:editId="5537405A">
+                  <wp:extent cx="4324954" cy="457264"/>
+                  <wp:effectExtent l="0" t="0" r="0" b="0"/>
+                  <wp:docPr id="45" name="Picture 45"/>
+                  <wp:cNvGraphicFramePr>
+                    <a:graphicFrameLocks xmlns:a="http://schemas.openxmlformats.org/drawingml/2006/main" noChangeAspect="1"/>
+                  </wp:cNvGraphicFramePr>
+                  <a:graphic xmlns:a="http://schemas.openxmlformats.org/drawingml/2006/main">
+                    <a:graphicData uri="http://schemas.openxmlformats.org/drawingml/2006/picture">
+                      <pic:pic xmlns:pic="http://schemas.openxmlformats.org/drawingml/2006/picture">
+                        <pic:nvPicPr>
+                          <pic:cNvPr id="1" name=""/>
+                          <pic:cNvPicPr/>
+                        </pic:nvPicPr>
+                        <pic:blipFill>
+                          <a:blip r:embed="rId26"/>
+                          <a:stretch>
+                            <a:fillRect/>
+                          </a:stretch>
+                        </pic:blipFill>
+                        <pic:spPr>
+                          <a:xfrm>
+                            <a:off x="0" y="0"/>
+                            <a:ext cx="4324954" cy="457264"/>
+                          </a:xfrm>
+                          <a:prstGeom prst="rect">
+                            <a:avLst/>
+                          </a:prstGeom>
+                        </pic:spPr>
+                      </pic:pic>
+                    </a:graphicData>
+                  </a:graphic>
+                </wp:inline>
+              </w:drawing>
+            </w:r>
+          </w:p>
+        </w:tc>
+      </w:tr>
+    </w:tbl>
+    <w:p>
+      <w:pPr>
+        <w:rPr>
+          <w:lang w:val="en-US" w:eastAsia="es-CO"/>
+        </w:rPr>
+      </w:pPr>
+    </w:p>
+    <w:p>
+      <w:pPr>
+        <w:rPr>
+          <w:lang w:val="en-US" w:eastAsia="es-CO"/>
         </w:rPr>
       </w:pPr>
     </w:p>
@@ -13077,7 +14030,7 @@
           <w:lang w:eastAsia="es-CO"/>
         </w:rPr>
       </w:pPr>
-      <w:bookmarkStart w:id="8" w:name="_Toc127523280"/>
+      <w:bookmarkStart w:id="8" w:name="_Toc127529205"/>
       <w:r>
         <w:rPr>
           <w:rFonts w:eastAsia="Times New Roman"/>
@@ -13102,7 +14055,7 @@
           <w:lang w:eastAsia="es-CO"/>
         </w:rPr>
       </w:pPr>
-      <w:bookmarkStart w:id="9" w:name="_Toc127523281"/>
+      <w:bookmarkStart w:id="9" w:name="_Toc127529206"/>
       <w:r>
         <w:rPr>
           <w:rFonts w:eastAsia="Times New Roman"/>
@@ -13120,7 +14073,7 @@
           <w:lang w:eastAsia="es-CO"/>
         </w:rPr>
       </w:pPr>
-      <w:bookmarkStart w:id="10" w:name="_Toc127523282"/>
+      <w:bookmarkStart w:id="10" w:name="_Toc127529207"/>
       <w:r>
         <w:rPr>
           <w:rFonts w:eastAsia="Times New Roman"/>
@@ -13138,7 +14091,7 @@
           <w:lang w:eastAsia="es-CO"/>
         </w:rPr>
       </w:pPr>
-      <w:bookmarkStart w:id="11" w:name="_Toc127523283"/>
+      <w:bookmarkStart w:id="11" w:name="_Toc127529208"/>
       <w:r>
         <w:rPr>
           <w:rFonts w:eastAsia="Times New Roman"/>

</xml_diff>

<commit_message>
Proyecto MySQL1 para poblar la bd barberia
</commit_message>
<xml_diff>
--- a/Evidencia Reto.docx
+++ b/Evidencia Reto.docx
@@ -14040,6 +14040,119 @@
       </w:r>
       <w:bookmarkEnd w:id="8"/>
     </w:p>
+    <w:tbl>
+      <w:tblPr>
+        <w:tblStyle w:val="TableGrid"/>
+        <w:tblW w:w="0" w:type="auto"/>
+        <w:tblLook w:val="04A0" w:firstRow="1" w:lastRow="0" w:firstColumn="1" w:lastColumn="0" w:noHBand="0" w:noVBand="1"/>
+      </w:tblPr>
+      <w:tblGrid>
+        <w:gridCol w:w="8828"/>
+      </w:tblGrid>
+      <w:tr>
+        <w:tc>
+          <w:tcPr>
+            <w:tcW w:w="8828" w:type="dxa"/>
+          </w:tcPr>
+          <w:p>
+            <w:pPr>
+              <w:rPr>
+                <w:lang w:eastAsia="es-CO"/>
+              </w:rPr>
+            </w:pPr>
+          </w:p>
+        </w:tc>
+      </w:tr>
+      <w:tr>
+        <w:tc>
+          <w:tcPr>
+            <w:tcW w:w="8828" w:type="dxa"/>
+          </w:tcPr>
+          <w:p>
+            <w:pPr>
+              <w:rPr>
+                <w:lang w:eastAsia="es-CO"/>
+              </w:rPr>
+            </w:pPr>
+            <w:r>
+              <w:rPr>
+                <w:lang w:eastAsia="es-CO"/>
+              </w:rPr>
+              <w:drawing>
+                <wp:inline distT="0" distB="0" distL="0" distR="0" wp14:anchorId="51A68D53" wp14:editId="7D8885CC">
+                  <wp:extent cx="2695951" cy="552527"/>
+                  <wp:effectExtent l="0" t="0" r="9525" b="0"/>
+                  <wp:docPr id="46" name="Picture 46"/>
+                  <wp:cNvGraphicFramePr>
+                    <a:graphicFrameLocks xmlns:a="http://schemas.openxmlformats.org/drawingml/2006/main" noChangeAspect="1"/>
+                  </wp:cNvGraphicFramePr>
+                  <a:graphic xmlns:a="http://schemas.openxmlformats.org/drawingml/2006/main">
+                    <a:graphicData uri="http://schemas.openxmlformats.org/drawingml/2006/picture">
+                      <pic:pic xmlns:pic="http://schemas.openxmlformats.org/drawingml/2006/picture">
+                        <pic:nvPicPr>
+                          <pic:cNvPr id="1" name=""/>
+                          <pic:cNvPicPr/>
+                        </pic:nvPicPr>
+                        <pic:blipFill>
+                          <a:blip r:embed="rId27"/>
+                          <a:stretch>
+                            <a:fillRect/>
+                          </a:stretch>
+                        </pic:blipFill>
+                        <pic:spPr>
+                          <a:xfrm>
+                            <a:off x="0" y="0"/>
+                            <a:ext cx="2695951" cy="552527"/>
+                          </a:xfrm>
+                          <a:prstGeom prst="rect">
+                            <a:avLst/>
+                          </a:prstGeom>
+                        </pic:spPr>
+                      </pic:pic>
+                    </a:graphicData>
+                  </a:graphic>
+                </wp:inline>
+              </w:drawing>
+            </w:r>
+          </w:p>
+        </w:tc>
+      </w:tr>
+      <w:tr>
+        <w:tc>
+          <w:tcPr>
+            <w:tcW w:w="8828" w:type="dxa"/>
+          </w:tcPr>
+          <w:p>
+            <w:pPr>
+              <w:rPr>
+                <w:lang w:eastAsia="es-CO"/>
+              </w:rPr>
+            </w:pPr>
+          </w:p>
+        </w:tc>
+      </w:tr>
+      <w:tr>
+        <w:tc>
+          <w:tcPr>
+            <w:tcW w:w="8828" w:type="dxa"/>
+          </w:tcPr>
+          <w:p>
+            <w:pPr>
+              <w:rPr>
+                <w:lang w:eastAsia="es-CO"/>
+              </w:rPr>
+            </w:pPr>
+          </w:p>
+        </w:tc>
+      </w:tr>
+    </w:tbl>
+    <w:p>
+      <w:pPr>
+        <w:rPr>
+          <w:lang w:eastAsia="es-CO"/>
+        </w:rPr>
+      </w:pPr>
+    </w:p>
     <w:p>
       <w:pPr>
         <w:rPr>
@@ -14061,6 +14174,7 @@
           <w:rFonts w:eastAsia="Times New Roman"/>
           <w:lang w:eastAsia="es-CO"/>
         </w:rPr>
+        <w:lastRenderedPageBreak/>
         <w:t>Poblar la base de datos (50 registros por tabla) utilizando una conexión desde Java.</w:t>
       </w:r>
       <w:bookmarkEnd w:id="9"/>

</xml_diff>